<commit_message>
update list collaborators with collaborators from 2 publications
</commit_message>
<xml_diff>
--- a/docs/collaborator_list.docx
+++ b/docs/collaborator_list.docx
@@ -1,6 +1,6 @@
 
 <file path=word/document.xml><?xml version="1.0" encoding="utf-8"?>
-<w:document xmlns:wpc="http://schemas.microsoft.com/office/word/2010/wordprocessingCanvas" xmlns:mo="http://schemas.microsoft.com/office/mac/office/2008/main" xmlns:mc="http://schemas.openxmlformats.org/markup-compatibility/2006" xmlns:mv="urn:schemas-microsoft-com:mac:vml" xmlns:o="urn:schemas-microsoft-com:office:office" xmlns:r="http://schemas.openxmlformats.org/officeDocument/2006/relationships" xmlns:m="http://schemas.openxmlformats.org/officeDocument/2006/math" xmlns:v="urn:schemas-microsoft-com:vml" xmlns:wp14="http://schemas.microsoft.com/office/word/2010/wordprocessingDrawing" xmlns:wp="http://schemas.openxmlformats.org/drawingml/2006/wordprocessingDrawing" xmlns:w10="urn:schemas-microsoft-com:office:word" xmlns:w="http://schemas.openxmlformats.org/wordprocessingml/2006/main" xmlns:w14="http://schemas.microsoft.com/office/word/2010/wordml" xmlns:w15="http://schemas.microsoft.com/office/word/2012/wordml" xmlns:wpg="http://schemas.microsoft.com/office/word/2010/wordprocessingGroup" xmlns:wpi="http://schemas.microsoft.com/office/word/2010/wordprocessingInk" xmlns:wne="http://schemas.microsoft.com/office/word/2006/wordml" xmlns:wps="http://schemas.microsoft.com/office/word/2010/wordprocessingShape" mc:Ignorable="w14 w15 wp14">
+<w:document xmlns:wpc="http://schemas.microsoft.com/office/word/2010/wordprocessingCanvas" xmlns:cx="http://schemas.microsoft.com/office/drawing/2014/chartex" xmlns:cx1="http://schemas.microsoft.com/office/drawing/2015/9/8/chartex" xmlns:cx2="http://schemas.microsoft.com/office/drawing/2015/10/21/chartex" xmlns:cx3="http://schemas.microsoft.com/office/drawing/2016/5/9/chartex" xmlns:cx4="http://schemas.microsoft.com/office/drawing/2016/5/10/chartex" xmlns:cx5="http://schemas.microsoft.com/office/drawing/2016/5/11/chartex" xmlns:cx6="http://schemas.microsoft.com/office/drawing/2016/5/12/chartex" xmlns:cx7="http://schemas.microsoft.com/office/drawing/2016/5/13/chartex" xmlns:cx8="http://schemas.microsoft.com/office/drawing/2016/5/14/chartex" xmlns:mc="http://schemas.openxmlformats.org/markup-compatibility/2006" xmlns:aink="http://schemas.microsoft.com/office/drawing/2016/ink" xmlns:am3d="http://schemas.microsoft.com/office/drawing/2017/model3d" xmlns:o="urn:schemas-microsoft-com:office:office" xmlns:oel="http://schemas.microsoft.com/office/2019/extlst" xmlns:r="http://schemas.openxmlformats.org/officeDocument/2006/relationships" xmlns:m="http://schemas.openxmlformats.org/officeDocument/2006/math" xmlns:v="urn:schemas-microsoft-com:vml" xmlns:wp14="http://schemas.microsoft.com/office/word/2010/wordprocessingDrawing" xmlns:wp="http://schemas.openxmlformats.org/drawingml/2006/wordprocessingDrawing" xmlns:w10="urn:schemas-microsoft-com:office:word" xmlns:w="http://schemas.openxmlformats.org/wordprocessingml/2006/main" xmlns:w14="http://schemas.microsoft.com/office/word/2010/wordml" xmlns:w15="http://schemas.microsoft.com/office/word/2012/wordml" xmlns:w16cex="http://schemas.microsoft.com/office/word/2018/wordml/cex" xmlns:w16cid="http://schemas.microsoft.com/office/word/2016/wordml/cid" xmlns:w16="http://schemas.microsoft.com/office/word/2018/wordml" xmlns:w16sdtdh="http://schemas.microsoft.com/office/word/2020/wordml/sdtdatahash" xmlns:w16se="http://schemas.microsoft.com/office/word/2015/wordml/symex" xmlns:wpg="http://schemas.microsoft.com/office/word/2010/wordprocessingGroup" xmlns:wpi="http://schemas.microsoft.com/office/word/2010/wordprocessingInk" xmlns:wne="http://schemas.microsoft.com/office/word/2006/wordml" xmlns:wps="http://schemas.microsoft.com/office/word/2010/wordprocessingShape" mc:Ignorable="w14 w15 w16se w16cid w16 w16cex w16sdtdh wp14">
   <w:body>
     <w:p>
       <w:pPr>
@@ -168,7 +168,7 @@
     </w:p>
     <w:tbl>
       <w:tblPr>
-        <w:tblStyle w:val="TableGrid"/>
+        <w:tblStyle w:val="Grilledutableau"/>
         <w:tblW w:w="0" w:type="auto"/>
         <w:tblLook w:val="04A0" w:firstRow="1" w:lastRow="0" w:firstColumn="1" w:lastColumn="0" w:noHBand="0" w:noVBand="1"/>
       </w:tblPr>
@@ -266,6 +266,7 @@
                 <w:szCs w:val="20"/>
               </w:rPr>
             </w:pPr>
+            <w:proofErr w:type="spellStart"/>
             <w:r>
               <w:rPr>
                 <w:rFonts w:ascii="Calibri" w:eastAsia="Times New Roman" w:hAnsi="Calibri" w:cs="Tahoma"/>
@@ -275,6 +276,7 @@
               </w:rPr>
               <w:t>Torsten</w:t>
             </w:r>
+            <w:proofErr w:type="spellEnd"/>
           </w:p>
         </w:tc>
         <w:tc>
@@ -291,6 +293,7 @@
                 <w:szCs w:val="20"/>
               </w:rPr>
             </w:pPr>
+            <w:proofErr w:type="spellStart"/>
             <w:r>
               <w:rPr>
                 <w:rFonts w:ascii="Calibri" w:eastAsia="Times New Roman" w:hAnsi="Calibri" w:cs="Tahoma"/>
@@ -300,6 +303,7 @@
               </w:rPr>
               <w:t>Baldeweg</w:t>
             </w:r>
+            <w:proofErr w:type="spellEnd"/>
           </w:p>
         </w:tc>
         <w:tc>
@@ -377,6 +381,7 @@
                 <w:szCs w:val="20"/>
               </w:rPr>
             </w:pPr>
+            <w:proofErr w:type="spellStart"/>
             <w:r>
               <w:rPr>
                 <w:rFonts w:ascii="Calibri" w:eastAsia="Times New Roman" w:hAnsi="Calibri" w:cs="Tahoma"/>
@@ -386,6 +391,7 @@
               </w:rPr>
               <w:t>Tisdall</w:t>
             </w:r>
+            <w:proofErr w:type="spellEnd"/>
           </w:p>
         </w:tc>
         <w:tc>
@@ -499,7 +505,7 @@
     </w:p>
     <w:tbl>
       <w:tblPr>
-        <w:tblStyle w:val="TableGrid"/>
+        <w:tblStyle w:val="Grilledutableau"/>
         <w:tblW w:w="0" w:type="auto"/>
         <w:tblLook w:val="04A0" w:firstRow="1" w:lastRow="0" w:firstColumn="1" w:lastColumn="0" w:noHBand="0" w:noVBand="1"/>
       </w:tblPr>
@@ -694,7 +700,7 @@
     </w:p>
     <w:tbl>
       <w:tblPr>
-        <w:tblStyle w:val="TableGrid"/>
+        <w:tblStyle w:val="Grilledutableau"/>
         <w:tblW w:w="0" w:type="auto"/>
         <w:tblLook w:val="04A0" w:firstRow="1" w:lastRow="0" w:firstColumn="1" w:lastColumn="0" w:noHBand="0" w:noVBand="1"/>
       </w:tblPr>
@@ -815,6 +821,7 @@
                 <w:szCs w:val="20"/>
               </w:rPr>
             </w:pPr>
+            <w:proofErr w:type="spellStart"/>
             <w:r>
               <w:rPr>
                 <w:rFonts w:ascii="Calibri" w:eastAsia="Times New Roman" w:hAnsi="Calibri"/>
@@ -824,6 +831,7 @@
               </w:rPr>
               <w:t>Vertes</w:t>
             </w:r>
+            <w:proofErr w:type="spellEnd"/>
           </w:p>
         </w:tc>
         <w:tc>
@@ -963,6 +971,7 @@
                 <w:szCs w:val="20"/>
               </w:rPr>
             </w:pPr>
+            <w:proofErr w:type="spellStart"/>
             <w:r>
               <w:rPr>
                 <w:rFonts w:ascii="Calibri" w:eastAsia="Times New Roman" w:hAnsi="Calibri"/>
@@ -972,6 +981,7 @@
               </w:rPr>
               <w:t>Raznahan</w:t>
             </w:r>
+            <w:proofErr w:type="spellEnd"/>
           </w:p>
         </w:tc>
         <w:tc>
@@ -995,6 +1005,172 @@
                 <w:szCs w:val="20"/>
               </w:rPr>
               <w:t>NIH, USA</w:t>
+            </w:r>
+          </w:p>
+        </w:tc>
+      </w:tr>
+      <w:tr>
+        <w:tc>
+          <w:tcPr>
+            <w:tcW w:w="1615" w:type="dxa"/>
+            <w:vAlign w:val="bottom"/>
+          </w:tcPr>
+          <w:p>
+            <w:pPr>
+              <w:rPr>
+                <w:rFonts w:ascii="Calibri" w:eastAsia="Times New Roman" w:hAnsi="Calibri"/>
+                <w:color w:val="000000"/>
+                <w:sz w:val="20"/>
+                <w:szCs w:val="20"/>
+              </w:rPr>
+            </w:pPr>
+            <w:r>
+              <w:rPr>
+                <w:rFonts w:ascii="Calibri" w:eastAsia="Times New Roman" w:hAnsi="Calibri" w:cs="Tahoma"/>
+                <w:color w:val="212121"/>
+                <w:sz w:val="20"/>
+                <w:szCs w:val="20"/>
+              </w:rPr>
+              <w:t>Andrew A</w:t>
+            </w:r>
+          </w:p>
+        </w:tc>
+        <w:tc>
+          <w:tcPr>
+            <w:tcW w:w="1890" w:type="dxa"/>
+            <w:vAlign w:val="bottom"/>
+          </w:tcPr>
+          <w:p>
+            <w:pPr>
+              <w:rPr>
+                <w:rFonts w:ascii="Calibri" w:eastAsia="Times New Roman" w:hAnsi="Calibri"/>
+                <w:color w:val="000000"/>
+                <w:sz w:val="20"/>
+                <w:szCs w:val="20"/>
+              </w:rPr>
+            </w:pPr>
+            <w:r>
+              <w:rPr>
+                <w:rFonts w:ascii="Calibri" w:eastAsia="Times New Roman" w:hAnsi="Calibri" w:cs="Tahoma"/>
+                <w:color w:val="212121"/>
+                <w:sz w:val="20"/>
+                <w:szCs w:val="20"/>
+              </w:rPr>
+              <w:t>Chen</w:t>
+            </w:r>
+          </w:p>
+        </w:tc>
+        <w:tc>
+          <w:tcPr>
+            <w:tcW w:w="5505" w:type="dxa"/>
+            <w:vAlign w:val="bottom"/>
+          </w:tcPr>
+          <w:p>
+            <w:pPr>
+              <w:rPr>
+                <w:rFonts w:ascii="Calibri" w:eastAsia="Times New Roman" w:hAnsi="Calibri"/>
+                <w:color w:val="000000"/>
+                <w:sz w:val="20"/>
+                <w:szCs w:val="20"/>
+              </w:rPr>
+            </w:pPr>
+            <w:r>
+              <w:rPr>
+                <w:rFonts w:ascii="Calibri" w:eastAsia="Times New Roman" w:hAnsi="Calibri"/>
+                <w:color w:val="000000"/>
+                <w:sz w:val="20"/>
+                <w:szCs w:val="20"/>
+              </w:rPr>
+              <w:t>University of Pennsylvania</w:t>
+            </w:r>
+            <w:r>
+              <w:rPr>
+                <w:rFonts w:ascii="Calibri" w:eastAsia="Times New Roman" w:hAnsi="Calibri"/>
+                <w:color w:val="000000"/>
+                <w:sz w:val="20"/>
+                <w:szCs w:val="20"/>
+              </w:rPr>
+              <w:t>, USA</w:t>
+            </w:r>
+          </w:p>
+        </w:tc>
+      </w:tr>
+      <w:tr>
+        <w:tc>
+          <w:tcPr>
+            <w:tcW w:w="1615" w:type="dxa"/>
+            <w:vAlign w:val="bottom"/>
+          </w:tcPr>
+          <w:p>
+            <w:pPr>
+              <w:rPr>
+                <w:rFonts w:ascii="Calibri" w:eastAsia="Times New Roman" w:hAnsi="Calibri"/>
+                <w:color w:val="000000"/>
+                <w:sz w:val="20"/>
+                <w:szCs w:val="20"/>
+              </w:rPr>
+            </w:pPr>
+            <w:r>
+              <w:rPr>
+                <w:rFonts w:ascii="Calibri" w:eastAsia="Times New Roman" w:hAnsi="Calibri" w:cs="Tahoma"/>
+                <w:color w:val="212121"/>
+                <w:sz w:val="20"/>
+                <w:szCs w:val="20"/>
+                <w:lang w:val="en-US"/>
+              </w:rPr>
+              <w:t>Russell T</w:t>
+            </w:r>
+          </w:p>
+        </w:tc>
+        <w:tc>
+          <w:tcPr>
+            <w:tcW w:w="1890" w:type="dxa"/>
+            <w:vAlign w:val="bottom"/>
+          </w:tcPr>
+          <w:p>
+            <w:pPr>
+              <w:rPr>
+                <w:rFonts w:ascii="Calibri" w:eastAsia="Times New Roman" w:hAnsi="Calibri"/>
+                <w:color w:val="000000"/>
+                <w:sz w:val="20"/>
+                <w:szCs w:val="20"/>
+              </w:rPr>
+            </w:pPr>
+            <w:r>
+              <w:rPr>
+                <w:rFonts w:ascii="Calibri" w:eastAsia="Times New Roman" w:hAnsi="Calibri" w:cs="Tahoma"/>
+                <w:color w:val="212121"/>
+                <w:sz w:val="20"/>
+                <w:szCs w:val="20"/>
+                <w:lang w:val="en-US"/>
+              </w:rPr>
+              <w:t>Shinohara</w:t>
+            </w:r>
+          </w:p>
+        </w:tc>
+        <w:tc>
+          <w:tcPr>
+            <w:tcW w:w="5505" w:type="dxa"/>
+            <w:vAlign w:val="bottom"/>
+          </w:tcPr>
+          <w:p>
+            <w:pPr>
+              <w:rPr>
+                <w:rFonts w:ascii="Calibri" w:eastAsia="Times New Roman" w:hAnsi="Calibri"/>
+                <w:color w:val="000000"/>
+                <w:sz w:val="20"/>
+                <w:szCs w:val="20"/>
+              </w:rPr>
+            </w:pPr>
+            <w:r>
+              <w:rPr>
+                <w:rFonts w:ascii="Calibri" w:eastAsia="Times New Roman" w:hAnsi="Calibri"/>
+                <w:color w:val="000000"/>
+                <w:sz w:val="20"/>
+                <w:szCs w:val="20"/>
+                <w:lang w:val="en-US"/>
+              </w:rPr>
+              <w:t>University of Pennsylvania, USA</w:t>
             </w:r>
           </w:p>
         </w:tc>
@@ -1017,12 +1193,36 @@
         <w:rPr>
           <w:b/>
         </w:rPr>
-        <w:t>Deep-learning collaborator:</w:t>
+        <w:t>Deep-learning</w:t>
+      </w:r>
+      <w:r>
+        <w:rPr>
+          <w:b/>
+        </w:rPr>
+        <w:t xml:space="preserve"> </w:t>
+      </w:r>
+      <w:r>
+        <w:rPr>
+          <w:b/>
+        </w:rPr>
+        <w:t>collaborator</w:t>
+      </w:r>
+      <w:r>
+        <w:rPr>
+          <w:b/>
+        </w:rPr>
+        <w:t>s:</w:t>
+      </w:r>
+      <w:r>
+        <w:rPr>
+          <w:b/>
+        </w:rPr>
+        <w:t xml:space="preserve"> </w:t>
       </w:r>
     </w:p>
     <w:tbl>
       <w:tblPr>
-        <w:tblStyle w:val="TableGrid"/>
+        <w:tblStyle w:val="Grilledutableau"/>
         <w:tblW w:w="0" w:type="auto"/>
         <w:tblLook w:val="04A0" w:firstRow="1" w:lastRow="0" w:firstColumn="1" w:lastColumn="0" w:noHBand="0" w:noVBand="1"/>
       </w:tblPr>
@@ -1178,6 +1378,277 @@
                 <w:szCs w:val="20"/>
               </w:rPr>
               <w:t>HMGU, Munich, Germany</w:t>
+            </w:r>
+          </w:p>
+        </w:tc>
+      </w:tr>
+      <w:tr>
+        <w:tc>
+          <w:tcPr>
+            <w:tcW w:w="1615" w:type="dxa"/>
+            <w:vAlign w:val="bottom"/>
+          </w:tcPr>
+          <w:p>
+            <w:pPr>
+              <w:rPr>
+                <w:rFonts w:ascii="Calibri" w:eastAsia="Times New Roman" w:hAnsi="Calibri" w:cs="Tahoma"/>
+                <w:color w:val="212121"/>
+                <w:sz w:val="20"/>
+                <w:szCs w:val="20"/>
+              </w:rPr>
+            </w:pPr>
+            <w:r>
+              <w:rPr>
+                <w:rFonts w:ascii="Calibri" w:eastAsia="Times New Roman" w:hAnsi="Calibri" w:cs="Tahoma"/>
+                <w:color w:val="212121"/>
+                <w:sz w:val="20"/>
+                <w:szCs w:val="20"/>
+              </w:rPr>
+              <w:t>Fabian</w:t>
+            </w:r>
+          </w:p>
+        </w:tc>
+        <w:tc>
+          <w:tcPr>
+            <w:tcW w:w="1890" w:type="dxa"/>
+            <w:vAlign w:val="bottom"/>
+          </w:tcPr>
+          <w:p>
+            <w:pPr>
+              <w:rPr>
+                <w:rFonts w:ascii="Calibri" w:eastAsia="Times New Roman" w:hAnsi="Calibri" w:cs="Tahoma"/>
+                <w:color w:val="212121"/>
+                <w:sz w:val="20"/>
+                <w:szCs w:val="20"/>
+              </w:rPr>
+            </w:pPr>
+            <w:r>
+              <w:rPr>
+                <w:rFonts w:ascii="Calibri" w:eastAsia="Times New Roman" w:hAnsi="Calibri" w:cs="Tahoma"/>
+                <w:color w:val="212121"/>
+                <w:sz w:val="20"/>
+                <w:szCs w:val="20"/>
+              </w:rPr>
+              <w:t>Theis</w:t>
+            </w:r>
+          </w:p>
+        </w:tc>
+        <w:tc>
+          <w:tcPr>
+            <w:tcW w:w="5505" w:type="dxa"/>
+            <w:vAlign w:val="bottom"/>
+          </w:tcPr>
+          <w:p>
+            <w:pPr>
+              <w:rPr>
+                <w:rFonts w:ascii="Calibri" w:eastAsia="Times New Roman" w:hAnsi="Calibri" w:cs="Tahoma"/>
+                <w:color w:val="212121"/>
+                <w:sz w:val="20"/>
+                <w:szCs w:val="20"/>
+              </w:rPr>
+            </w:pPr>
+            <w:r>
+              <w:rPr>
+                <w:rFonts w:ascii="Calibri" w:eastAsia="Times New Roman" w:hAnsi="Calibri"/>
+                <w:color w:val="000000"/>
+                <w:sz w:val="20"/>
+                <w:szCs w:val="20"/>
+                <w:lang w:val="en-US"/>
+              </w:rPr>
+              <w:t>Helmholtz Center Munich</w:t>
+            </w:r>
+            <w:r>
+              <w:rPr>
+                <w:rFonts w:ascii="Calibri" w:eastAsia="Times New Roman" w:hAnsi="Calibri"/>
+                <w:color w:val="000000"/>
+                <w:sz w:val="20"/>
+                <w:szCs w:val="20"/>
+                <w:lang w:val="en-US"/>
+              </w:rPr>
+              <w:t>, Germany</w:t>
+            </w:r>
+          </w:p>
+        </w:tc>
+      </w:tr>
+    </w:tbl>
+    <w:p>
+      <w:pPr>
+        <w:rPr>
+          <w:b/>
+        </w:rPr>
+      </w:pPr>
+    </w:p>
+    <w:p>
+      <w:pPr>
+        <w:rPr>
+          <w:b/>
+        </w:rPr>
+      </w:pPr>
+      <w:r>
+        <w:rPr>
+          <w:b/>
+        </w:rPr>
+        <w:t>Research assistant on project:</w:t>
+      </w:r>
+    </w:p>
+    <w:tbl>
+      <w:tblPr>
+        <w:tblStyle w:val="Grilledutableau"/>
+        <w:tblW w:w="0" w:type="auto"/>
+        <w:tblLook w:val="04A0" w:firstRow="1" w:lastRow="0" w:firstColumn="1" w:lastColumn="0" w:noHBand="0" w:noVBand="1"/>
+      </w:tblPr>
+      <w:tblGrid>
+        <w:gridCol w:w="1615"/>
+        <w:gridCol w:w="1890"/>
+        <w:gridCol w:w="5505"/>
+      </w:tblGrid>
+      <w:tr>
+        <w:tc>
+          <w:tcPr>
+            <w:tcW w:w="1615" w:type="dxa"/>
+          </w:tcPr>
+          <w:p>
+            <w:pPr>
+              <w:rPr>
+                <w:rFonts w:ascii="Calibri" w:hAnsi="Calibri"/>
+                <w:b/>
+                <w:sz w:val="20"/>
+                <w:szCs w:val="20"/>
+              </w:rPr>
+            </w:pPr>
+            <w:r>
+              <w:rPr>
+                <w:rFonts w:ascii="Calibri" w:hAnsi="Calibri"/>
+                <w:b/>
+                <w:sz w:val="20"/>
+                <w:szCs w:val="20"/>
+              </w:rPr>
+              <w:t>First Name</w:t>
+            </w:r>
+          </w:p>
+        </w:tc>
+        <w:tc>
+          <w:tcPr>
+            <w:tcW w:w="1890" w:type="dxa"/>
+          </w:tcPr>
+          <w:p>
+            <w:pPr>
+              <w:rPr>
+                <w:rFonts w:ascii="Calibri" w:hAnsi="Calibri"/>
+                <w:b/>
+                <w:sz w:val="20"/>
+                <w:szCs w:val="20"/>
+              </w:rPr>
+            </w:pPr>
+            <w:r>
+              <w:rPr>
+                <w:rFonts w:ascii="Calibri" w:hAnsi="Calibri"/>
+                <w:b/>
+                <w:sz w:val="20"/>
+                <w:szCs w:val="20"/>
+              </w:rPr>
+              <w:t>Surname</w:t>
+            </w:r>
+          </w:p>
+        </w:tc>
+        <w:tc>
+          <w:tcPr>
+            <w:tcW w:w="5505" w:type="dxa"/>
+          </w:tcPr>
+          <w:p>
+            <w:pPr>
+              <w:rPr>
+                <w:rFonts w:ascii="Calibri" w:hAnsi="Calibri"/>
+                <w:b/>
+                <w:sz w:val="20"/>
+                <w:szCs w:val="20"/>
+              </w:rPr>
+            </w:pPr>
+            <w:r>
+              <w:rPr>
+                <w:rFonts w:ascii="Calibri" w:hAnsi="Calibri"/>
+                <w:b/>
+                <w:sz w:val="20"/>
+                <w:szCs w:val="20"/>
+              </w:rPr>
+              <w:t>Institute</w:t>
+            </w:r>
+          </w:p>
+        </w:tc>
+      </w:tr>
+      <w:tr>
+        <w:tc>
+          <w:tcPr>
+            <w:tcW w:w="1615" w:type="dxa"/>
+            <w:vAlign w:val="bottom"/>
+          </w:tcPr>
+          <w:p>
+            <w:pPr>
+              <w:rPr>
+                <w:rFonts w:ascii="Calibri" w:eastAsia="Times New Roman" w:hAnsi="Calibri" w:cs="Tahoma"/>
+                <w:color w:val="212121"/>
+                <w:sz w:val="20"/>
+                <w:szCs w:val="20"/>
+              </w:rPr>
+            </w:pPr>
+            <w:r>
+              <w:rPr>
+                <w:rFonts w:ascii="Calibri" w:eastAsia="Times New Roman" w:hAnsi="Calibri" w:cs="Tahoma"/>
+                <w:color w:val="212121"/>
+                <w:sz w:val="20"/>
+                <w:szCs w:val="20"/>
+              </w:rPr>
+              <w:t>Mathilde</w:t>
+            </w:r>
+          </w:p>
+        </w:tc>
+        <w:tc>
+          <w:tcPr>
+            <w:tcW w:w="1890" w:type="dxa"/>
+            <w:vAlign w:val="bottom"/>
+          </w:tcPr>
+          <w:p>
+            <w:pPr>
+              <w:rPr>
+                <w:rFonts w:ascii="Calibri" w:eastAsia="Times New Roman" w:hAnsi="Calibri" w:cs="Tahoma"/>
+                <w:color w:val="212121"/>
+                <w:sz w:val="20"/>
+                <w:szCs w:val="20"/>
+              </w:rPr>
+            </w:pPr>
+            <w:r>
+              <w:rPr>
+                <w:rFonts w:ascii="Calibri" w:eastAsia="Times New Roman" w:hAnsi="Calibri" w:cs="Tahoma"/>
+                <w:color w:val="212121"/>
+                <w:sz w:val="20"/>
+                <w:szCs w:val="20"/>
+              </w:rPr>
+              <w:t>Ripart</w:t>
+            </w:r>
+          </w:p>
+        </w:tc>
+        <w:tc>
+          <w:tcPr>
+            <w:tcW w:w="5505" w:type="dxa"/>
+            <w:vAlign w:val="bottom"/>
+          </w:tcPr>
+          <w:p>
+            <w:pPr>
+              <w:rPr>
+                <w:rFonts w:ascii="Calibri" w:eastAsia="Times New Roman" w:hAnsi="Calibri" w:cs="Tahoma"/>
+                <w:color w:val="212121"/>
+                <w:sz w:val="20"/>
+                <w:szCs w:val="20"/>
+              </w:rPr>
+            </w:pPr>
+            <w:r>
+              <w:rPr>
+                <w:rFonts w:ascii="Calibri" w:eastAsia="Times New Roman" w:hAnsi="Calibri" w:cs="Tahoma"/>
+                <w:color w:val="212121"/>
+                <w:sz w:val="20"/>
+                <w:szCs w:val="20"/>
+              </w:rPr>
+              <w:t>UCL Great Ormond Street Institute for Child Health, UK</w:t>
             </w:r>
           </w:p>
         </w:tc>
@@ -1211,7 +1682,7 @@
     </w:p>
     <w:tbl>
       <w:tblPr>
-        <w:tblStyle w:val="TableGrid"/>
+        <w:tblStyle w:val="Grilledutableau"/>
         <w:tblW w:w="9089" w:type="dxa"/>
         <w:tblLook w:val="04A0" w:firstRow="1" w:lastRow="0" w:firstColumn="1" w:lastColumn="0" w:noHBand="0" w:noVBand="1"/>
       </w:tblPr>
@@ -1580,6 +2051,7 @@
                 <w:szCs w:val="20"/>
               </w:rPr>
             </w:pPr>
+            <w:proofErr w:type="spellStart"/>
             <w:r>
               <w:rPr>
                 <w:rFonts w:ascii="Calibri" w:eastAsia="Times New Roman" w:hAnsi="Calibri"/>
@@ -1589,6 +2061,7 @@
               </w:rPr>
               <w:t>Cendes</w:t>
             </w:r>
+            <w:proofErr w:type="spellEnd"/>
           </w:p>
         </w:tc>
         <w:tc>
@@ -1715,15 +2188,17 @@
                 <w:szCs w:val="20"/>
               </w:rPr>
             </w:pPr>
-            <w:r>
-              <w:rPr>
-                <w:rFonts w:ascii="Calibri" w:eastAsia="Times New Roman" w:hAnsi="Calibri"/>
-                <w:color w:val="000000"/>
-                <w:sz w:val="20"/>
-                <w:szCs w:val="20"/>
-              </w:rPr>
-              <w:t>Graeme</w:t>
-            </w:r>
+            <w:proofErr w:type="spellStart"/>
+            <w:r>
+              <w:rPr>
+                <w:rFonts w:ascii="Calibri" w:eastAsia="Times New Roman" w:hAnsi="Calibri" w:cs="Tahoma"/>
+                <w:color w:val="212121"/>
+                <w:sz w:val="20"/>
+                <w:szCs w:val="20"/>
+              </w:rPr>
+              <w:t>Laeticia</w:t>
+            </w:r>
+            <w:proofErr w:type="spellEnd"/>
           </w:p>
         </w:tc>
         <w:tc>
@@ -1742,12 +2217,12 @@
             </w:pPr>
             <w:r>
               <w:rPr>
-                <w:rFonts w:ascii="Calibri" w:eastAsia="Times New Roman" w:hAnsi="Calibri"/>
-                <w:color w:val="000000"/>
-                <w:sz w:val="20"/>
-                <w:szCs w:val="20"/>
-              </w:rPr>
-              <w:t>Jackson</w:t>
+                <w:rFonts w:ascii="Calibri" w:eastAsia="Times New Roman" w:hAnsi="Calibri" w:cs="Tahoma"/>
+                <w:color w:val="212121"/>
+                <w:sz w:val="20"/>
+                <w:szCs w:val="20"/>
+              </w:rPr>
+              <w:t>Ribeiro</w:t>
             </w:r>
           </w:p>
         </w:tc>
@@ -1772,16 +2247,7 @@
                 <w:sz w:val="20"/>
                 <w:szCs w:val="20"/>
               </w:rPr>
-              <w:t>Florey Institute of</w:t>
-            </w:r>
-            <w:r>
-              <w:rPr>
-                <w:rFonts w:ascii="Calibri" w:eastAsia="Times New Roman" w:hAnsi="Calibri"/>
-                <w:color w:val="000000"/>
-                <w:sz w:val="20"/>
-                <w:szCs w:val="20"/>
-              </w:rPr>
-              <w:t xml:space="preserve"> Neuroscience and Mental Health, Australia</w:t>
+              <w:t>UNICAMP, Brazil</w:t>
             </w:r>
           </w:p>
         </w:tc>
@@ -1811,7 +2277,7 @@
                 <w:sz w:val="20"/>
                 <w:szCs w:val="20"/>
               </w:rPr>
-              <w:t xml:space="preserve">Mira </w:t>
+              <w:t>Graeme</w:t>
             </w:r>
           </w:p>
         </w:tc>
@@ -1836,7 +2302,7 @@
                 <w:sz w:val="20"/>
                 <w:szCs w:val="20"/>
               </w:rPr>
-              <w:t>Semmelroch</w:t>
+              <w:t>Jackson</w:t>
             </w:r>
           </w:p>
         </w:tc>
@@ -1861,16 +2327,7 @@
                 <w:sz w:val="20"/>
                 <w:szCs w:val="20"/>
               </w:rPr>
-              <w:t>Florey Institute of</w:t>
-            </w:r>
-            <w:r>
-              <w:rPr>
-                <w:rFonts w:ascii="Calibri" w:eastAsia="Times New Roman" w:hAnsi="Calibri"/>
-                <w:color w:val="000000"/>
-                <w:sz w:val="20"/>
-                <w:szCs w:val="20"/>
-              </w:rPr>
-              <w:t xml:space="preserve"> Neuroscience and Mental Health, Australia</w:t>
+              <w:t>Florey Institute of Neuroscience and Mental Health, Australia</w:t>
             </w:r>
           </w:p>
         </w:tc>
@@ -1900,7 +2357,7 @@
                 <w:sz w:val="20"/>
                 <w:szCs w:val="20"/>
               </w:rPr>
-              <w:t xml:space="preserve">Pasquale </w:t>
+              <w:t xml:space="preserve">Mira </w:t>
             </w:r>
           </w:p>
         </w:tc>
@@ -1918,15 +2375,17 @@
                 <w:szCs w:val="20"/>
               </w:rPr>
             </w:pPr>
-            <w:r>
-              <w:rPr>
-                <w:rFonts w:ascii="Calibri" w:eastAsia="Times New Roman" w:hAnsi="Calibri"/>
-                <w:color w:val="000000"/>
-                <w:sz w:val="20"/>
-                <w:szCs w:val="20"/>
-              </w:rPr>
-              <w:t>Striano</w:t>
-            </w:r>
+            <w:proofErr w:type="spellStart"/>
+            <w:r>
+              <w:rPr>
+                <w:rFonts w:ascii="Calibri" w:eastAsia="Times New Roman" w:hAnsi="Calibri"/>
+                <w:color w:val="000000"/>
+                <w:sz w:val="20"/>
+                <w:szCs w:val="20"/>
+              </w:rPr>
+              <w:t>Semmelroch</w:t>
+            </w:r>
+            <w:proofErr w:type="spellEnd"/>
           </w:p>
         </w:tc>
         <w:tc>
@@ -1950,7 +2409,7 @@
                 <w:sz w:val="20"/>
                 <w:szCs w:val="20"/>
               </w:rPr>
-              <w:t>Gaslini Institute, Italy</w:t>
+              <w:t>Florey Institute of Neuroscience and Mental Health, Australia</w:t>
             </w:r>
           </w:p>
         </w:tc>
@@ -1967,20 +2426,20 @@
           <w:p>
             <w:pPr>
               <w:rPr>
-                <w:rFonts w:ascii="Calibri" w:eastAsia="Times New Roman" w:hAnsi="Calibri" w:cs="Tahoma"/>
-                <w:color w:val="212121"/>
-                <w:sz w:val="20"/>
-                <w:szCs w:val="20"/>
-              </w:rPr>
-            </w:pPr>
-            <w:r>
-              <w:rPr>
-                <w:rFonts w:ascii="Calibri" w:eastAsia="Times New Roman" w:hAnsi="Calibri" w:cs="Tahoma"/>
-                <w:color w:val="212121"/>
-                <w:sz w:val="20"/>
-                <w:szCs w:val="20"/>
-              </w:rPr>
-              <w:t xml:space="preserve">Domenico </w:t>
+                <w:rFonts w:ascii="Calibri" w:eastAsia="Times New Roman" w:hAnsi="Calibri"/>
+                <w:color w:val="000000"/>
+                <w:sz w:val="20"/>
+                <w:szCs w:val="20"/>
+              </w:rPr>
+            </w:pPr>
+            <w:r>
+              <w:rPr>
+                <w:rFonts w:ascii="Calibri" w:eastAsia="Times New Roman" w:hAnsi="Calibri"/>
+                <w:color w:val="000000"/>
+                <w:sz w:val="20"/>
+                <w:szCs w:val="20"/>
+              </w:rPr>
+              <w:t xml:space="preserve">Pasquale </w:t>
             </w:r>
           </w:p>
         </w:tc>
@@ -1992,21 +2451,23 @@
           <w:p>
             <w:pPr>
               <w:rPr>
-                <w:rFonts w:ascii="Calibri" w:eastAsia="Times New Roman" w:hAnsi="Calibri" w:cs="Tahoma"/>
-                <w:color w:val="212121"/>
-                <w:sz w:val="20"/>
-                <w:szCs w:val="20"/>
-              </w:rPr>
-            </w:pPr>
-            <w:r>
-              <w:rPr>
-                <w:rFonts w:ascii="Calibri" w:eastAsia="Times New Roman" w:hAnsi="Calibri" w:cs="Tahoma"/>
-                <w:color w:val="212121"/>
-                <w:sz w:val="20"/>
-                <w:szCs w:val="20"/>
-              </w:rPr>
-              <w:t>Tortora</w:t>
-            </w:r>
+                <w:rFonts w:ascii="Calibri" w:eastAsia="Times New Roman" w:hAnsi="Calibri"/>
+                <w:color w:val="000000"/>
+                <w:sz w:val="20"/>
+                <w:szCs w:val="20"/>
+              </w:rPr>
+            </w:pPr>
+            <w:proofErr w:type="spellStart"/>
+            <w:r>
+              <w:rPr>
+                <w:rFonts w:ascii="Calibri" w:eastAsia="Times New Roman" w:hAnsi="Calibri"/>
+                <w:color w:val="000000"/>
+                <w:sz w:val="20"/>
+                <w:szCs w:val="20"/>
+              </w:rPr>
+              <w:t>Striano</w:t>
+            </w:r>
+            <w:proofErr w:type="spellEnd"/>
           </w:p>
         </w:tc>
         <w:tc>
@@ -2017,20 +2478,31 @@
           <w:p>
             <w:pPr>
               <w:rPr>
-                <w:rFonts w:ascii="Calibri" w:eastAsia="Times New Roman" w:hAnsi="Calibri" w:cs="Times New Roman"/>
-                <w:color w:val="000000"/>
-                <w:sz w:val="20"/>
-                <w:szCs w:val="20"/>
-              </w:rPr>
-            </w:pPr>
-            <w:r>
-              <w:rPr>
-                <w:rFonts w:ascii="Calibri" w:eastAsia="Times New Roman" w:hAnsi="Calibri"/>
-                <w:color w:val="000000"/>
-                <w:sz w:val="20"/>
-                <w:szCs w:val="20"/>
-              </w:rPr>
-              <w:t>Gaslini Institute, Italy</w:t>
+                <w:rFonts w:ascii="Calibri" w:eastAsia="Times New Roman" w:hAnsi="Calibri"/>
+                <w:color w:val="000000"/>
+                <w:sz w:val="20"/>
+                <w:szCs w:val="20"/>
+              </w:rPr>
+            </w:pPr>
+            <w:proofErr w:type="spellStart"/>
+            <w:r>
+              <w:rPr>
+                <w:rFonts w:ascii="Calibri" w:eastAsia="Times New Roman" w:hAnsi="Calibri"/>
+                <w:color w:val="000000"/>
+                <w:sz w:val="20"/>
+                <w:szCs w:val="20"/>
+              </w:rPr>
+              <w:t>Gaslini</w:t>
+            </w:r>
+            <w:proofErr w:type="spellEnd"/>
+            <w:r>
+              <w:rPr>
+                <w:rFonts w:ascii="Calibri" w:eastAsia="Times New Roman" w:hAnsi="Calibri"/>
+                <w:color w:val="000000"/>
+                <w:sz w:val="20"/>
+                <w:szCs w:val="20"/>
+              </w:rPr>
+              <w:t xml:space="preserve"> Institute, Italy</w:t>
             </w:r>
           </w:p>
         </w:tc>
@@ -2060,7 +2532,7 @@
                 <w:sz w:val="20"/>
                 <w:szCs w:val="20"/>
               </w:rPr>
-              <w:t xml:space="preserve">Mariasavina </w:t>
+              <w:t xml:space="preserve">Domenico </w:t>
             </w:r>
           </w:p>
         </w:tc>
@@ -2085,7 +2557,7 @@
                 <w:sz w:val="20"/>
                 <w:szCs w:val="20"/>
               </w:rPr>
-              <w:t>Severino</w:t>
+              <w:t>Tortora</w:t>
             </w:r>
           </w:p>
         </w:tc>
@@ -2103,14 +2575,25 @@
                 <w:szCs w:val="20"/>
               </w:rPr>
             </w:pPr>
-            <w:r>
-              <w:rPr>
-                <w:rFonts w:ascii="Calibri" w:eastAsia="Times New Roman" w:hAnsi="Calibri"/>
-                <w:color w:val="000000"/>
-                <w:sz w:val="20"/>
-                <w:szCs w:val="20"/>
-              </w:rPr>
-              <w:t>Gaslini Institute, Italy</w:t>
+            <w:proofErr w:type="spellStart"/>
+            <w:r>
+              <w:rPr>
+                <w:rFonts w:ascii="Calibri" w:eastAsia="Times New Roman" w:hAnsi="Calibri"/>
+                <w:color w:val="000000"/>
+                <w:sz w:val="20"/>
+                <w:szCs w:val="20"/>
+              </w:rPr>
+              <w:t>Gaslini</w:t>
+            </w:r>
+            <w:proofErr w:type="spellEnd"/>
+            <w:r>
+              <w:rPr>
+                <w:rFonts w:ascii="Calibri" w:eastAsia="Times New Roman" w:hAnsi="Calibri"/>
+                <w:color w:val="000000"/>
+                <w:sz w:val="20"/>
+                <w:szCs w:val="20"/>
+              </w:rPr>
+              <w:t xml:space="preserve"> Institute, Italy</w:t>
             </w:r>
           </w:p>
         </w:tc>
@@ -2127,20 +2610,31 @@
           <w:p>
             <w:pPr>
               <w:rPr>
-                <w:rFonts w:ascii="Calibri" w:eastAsia="Times New Roman" w:hAnsi="Calibri"/>
-                <w:color w:val="000000"/>
-                <w:sz w:val="20"/>
-                <w:szCs w:val="20"/>
-              </w:rPr>
-            </w:pPr>
-            <w:r>
-              <w:rPr>
-                <w:rFonts w:ascii="Calibri" w:eastAsia="Times New Roman" w:hAnsi="Calibri"/>
-                <w:color w:val="000000"/>
-                <w:sz w:val="20"/>
-                <w:szCs w:val="20"/>
-              </w:rPr>
-              <w:t xml:space="preserve">Ilaria </w:t>
+                <w:rFonts w:ascii="Calibri" w:eastAsia="Times New Roman" w:hAnsi="Calibri" w:cs="Tahoma"/>
+                <w:color w:val="212121"/>
+                <w:sz w:val="20"/>
+                <w:szCs w:val="20"/>
+              </w:rPr>
+            </w:pPr>
+            <w:proofErr w:type="spellStart"/>
+            <w:r>
+              <w:rPr>
+                <w:rFonts w:ascii="Calibri" w:eastAsia="Times New Roman" w:hAnsi="Calibri" w:cs="Tahoma"/>
+                <w:color w:val="212121"/>
+                <w:sz w:val="20"/>
+                <w:szCs w:val="20"/>
+              </w:rPr>
+              <w:t>Mariasavina</w:t>
+            </w:r>
+            <w:proofErr w:type="spellEnd"/>
+            <w:r>
+              <w:rPr>
+                <w:rFonts w:ascii="Calibri" w:eastAsia="Times New Roman" w:hAnsi="Calibri" w:cs="Tahoma"/>
+                <w:color w:val="212121"/>
+                <w:sz w:val="20"/>
+                <w:szCs w:val="20"/>
+              </w:rPr>
+              <w:t xml:space="preserve"> </w:t>
             </w:r>
           </w:p>
         </w:tc>
@@ -2152,20 +2646,20 @@
           <w:p>
             <w:pPr>
               <w:rPr>
-                <w:rFonts w:ascii="Calibri" w:eastAsia="Times New Roman" w:hAnsi="Calibri"/>
-                <w:color w:val="000000"/>
-                <w:sz w:val="20"/>
-                <w:szCs w:val="20"/>
-              </w:rPr>
-            </w:pPr>
-            <w:r>
-              <w:rPr>
-                <w:rFonts w:ascii="Calibri" w:eastAsia="Times New Roman" w:hAnsi="Calibri"/>
-                <w:color w:val="000000"/>
-                <w:sz w:val="20"/>
-                <w:szCs w:val="20"/>
-              </w:rPr>
-              <w:t>Lagorio</w:t>
+                <w:rFonts w:ascii="Calibri" w:eastAsia="Times New Roman" w:hAnsi="Calibri" w:cs="Tahoma"/>
+                <w:color w:val="212121"/>
+                <w:sz w:val="20"/>
+                <w:szCs w:val="20"/>
+              </w:rPr>
+            </w:pPr>
+            <w:r>
+              <w:rPr>
+                <w:rFonts w:ascii="Calibri" w:eastAsia="Times New Roman" w:hAnsi="Calibri" w:cs="Tahoma"/>
+                <w:color w:val="212121"/>
+                <w:sz w:val="20"/>
+                <w:szCs w:val="20"/>
+              </w:rPr>
+              <w:t>Severino</w:t>
             </w:r>
           </w:p>
         </w:tc>
@@ -2177,20 +2671,31 @@
           <w:p>
             <w:pPr>
               <w:rPr>
-                <w:rFonts w:ascii="Calibri" w:eastAsia="Times New Roman" w:hAnsi="Calibri"/>
-                <w:color w:val="000000"/>
-                <w:sz w:val="20"/>
-                <w:szCs w:val="20"/>
-              </w:rPr>
-            </w:pPr>
-            <w:r>
-              <w:rPr>
-                <w:rFonts w:ascii="Calibri" w:eastAsia="Times New Roman" w:hAnsi="Calibri"/>
-                <w:color w:val="000000"/>
-                <w:sz w:val="20"/>
-                <w:szCs w:val="20"/>
-              </w:rPr>
-              <w:t>Gaslini Institute, Italy</w:t>
+                <w:rFonts w:ascii="Calibri" w:eastAsia="Times New Roman" w:hAnsi="Calibri" w:cs="Times New Roman"/>
+                <w:color w:val="000000"/>
+                <w:sz w:val="20"/>
+                <w:szCs w:val="20"/>
+              </w:rPr>
+            </w:pPr>
+            <w:proofErr w:type="spellStart"/>
+            <w:r>
+              <w:rPr>
+                <w:rFonts w:ascii="Calibri" w:eastAsia="Times New Roman" w:hAnsi="Calibri"/>
+                <w:color w:val="000000"/>
+                <w:sz w:val="20"/>
+                <w:szCs w:val="20"/>
+              </w:rPr>
+              <w:t>Gaslini</w:t>
+            </w:r>
+            <w:proofErr w:type="spellEnd"/>
+            <w:r>
+              <w:rPr>
+                <w:rFonts w:ascii="Calibri" w:eastAsia="Times New Roman" w:hAnsi="Calibri"/>
+                <w:color w:val="000000"/>
+                <w:sz w:val="20"/>
+                <w:szCs w:val="20"/>
+              </w:rPr>
+              <w:t xml:space="preserve"> Institute, Italy</w:t>
             </w:r>
           </w:p>
         </w:tc>
@@ -2220,7 +2725,7 @@
                 <w:sz w:val="20"/>
                 <w:szCs w:val="20"/>
               </w:rPr>
-              <w:t xml:space="preserve">Nuria </w:t>
+              <w:t xml:space="preserve">Ilaria </w:t>
             </w:r>
           </w:p>
         </w:tc>
@@ -2238,15 +2743,17 @@
                 <w:szCs w:val="20"/>
               </w:rPr>
             </w:pPr>
-            <w:r>
-              <w:rPr>
-                <w:rFonts w:ascii="Calibri" w:eastAsia="Times New Roman" w:hAnsi="Calibri"/>
-                <w:color w:val="000000"/>
-                <w:sz w:val="20"/>
-                <w:szCs w:val="20"/>
-              </w:rPr>
-              <w:t>Bargalló</w:t>
-            </w:r>
+            <w:proofErr w:type="spellStart"/>
+            <w:r>
+              <w:rPr>
+                <w:rFonts w:ascii="Calibri" w:eastAsia="Times New Roman" w:hAnsi="Calibri"/>
+                <w:color w:val="000000"/>
+                <w:sz w:val="20"/>
+                <w:szCs w:val="20"/>
+              </w:rPr>
+              <w:t>Lagorio</w:t>
+            </w:r>
+            <w:proofErr w:type="spellEnd"/>
           </w:p>
         </w:tc>
         <w:tc>
@@ -2263,14 +2770,25 @@
                 <w:szCs w:val="20"/>
               </w:rPr>
             </w:pPr>
-            <w:r>
-              <w:rPr>
-                <w:rFonts w:ascii="Calibri" w:eastAsia="Times New Roman" w:hAnsi="Calibri"/>
-                <w:color w:val="000000"/>
-                <w:sz w:val="20"/>
-                <w:szCs w:val="20"/>
-              </w:rPr>
-              <w:t>Hospital Clinic of Barcelona, Spain</w:t>
+            <w:proofErr w:type="spellStart"/>
+            <w:r>
+              <w:rPr>
+                <w:rFonts w:ascii="Calibri" w:eastAsia="Times New Roman" w:hAnsi="Calibri"/>
+                <w:color w:val="000000"/>
+                <w:sz w:val="20"/>
+                <w:szCs w:val="20"/>
+              </w:rPr>
+              <w:t>Gaslini</w:t>
+            </w:r>
+            <w:proofErr w:type="spellEnd"/>
+            <w:r>
+              <w:rPr>
+                <w:rFonts w:ascii="Calibri" w:eastAsia="Times New Roman" w:hAnsi="Calibri"/>
+                <w:color w:val="000000"/>
+                <w:sz w:val="20"/>
+                <w:szCs w:val="20"/>
+              </w:rPr>
+              <w:t xml:space="preserve"> Institute, Italy</w:t>
             </w:r>
           </w:p>
         </w:tc>
@@ -2300,7 +2818,7 @@
                 <w:sz w:val="20"/>
                 <w:szCs w:val="20"/>
               </w:rPr>
-              <w:t>Saul</w:t>
+              <w:t xml:space="preserve">Nuria </w:t>
             </w:r>
           </w:p>
         </w:tc>
@@ -2318,24 +2836,17 @@
                 <w:szCs w:val="20"/>
               </w:rPr>
             </w:pPr>
-            <w:r>
-              <w:rPr>
-                <w:rFonts w:ascii="Calibri" w:eastAsia="Times New Roman" w:hAnsi="Calibri"/>
-                <w:color w:val="000000"/>
-                <w:sz w:val="20"/>
-                <w:szCs w:val="20"/>
-              </w:rPr>
-              <w:t>Pascual</w:t>
-            </w:r>
-            <w:r>
-              <w:rPr>
-                <w:rFonts w:ascii="Calibri" w:eastAsia="Times New Roman" w:hAnsi="Calibri"/>
-                <w:color w:val="000000"/>
-                <w:sz w:val="20"/>
-                <w:szCs w:val="20"/>
-              </w:rPr>
-              <w:t>-Diaz</w:t>
-            </w:r>
+            <w:proofErr w:type="spellStart"/>
+            <w:r>
+              <w:rPr>
+                <w:rFonts w:ascii="Calibri" w:eastAsia="Times New Roman" w:hAnsi="Calibri"/>
+                <w:color w:val="000000"/>
+                <w:sz w:val="20"/>
+                <w:szCs w:val="20"/>
+              </w:rPr>
+              <w:t>Bargalló</w:t>
+            </w:r>
+            <w:proofErr w:type="spellEnd"/>
           </w:p>
         </w:tc>
         <w:tc>
@@ -2389,16 +2900,7 @@
                 <w:sz w:val="20"/>
                 <w:szCs w:val="20"/>
               </w:rPr>
-              <w:t xml:space="preserve">José </w:t>
-            </w:r>
-            <w:r>
-              <w:rPr>
-                <w:rFonts w:ascii="Calibri" w:eastAsia="Times New Roman" w:hAnsi="Calibri"/>
-                <w:color w:val="000000"/>
-                <w:sz w:val="20"/>
-                <w:szCs w:val="20"/>
-              </w:rPr>
-              <w:t>Carlos</w:t>
+              <w:t>Saul</w:t>
             </w:r>
           </w:p>
         </w:tc>
@@ -2423,7 +2925,7 @@
                 <w:sz w:val="20"/>
                 <w:szCs w:val="20"/>
               </w:rPr>
-              <w:t>Pariente</w:t>
+              <w:t>Pascual-Diaz</w:t>
             </w:r>
           </w:p>
         </w:tc>
@@ -2478,7 +2980,7 @@
                 <w:sz w:val="20"/>
                 <w:szCs w:val="20"/>
               </w:rPr>
-              <w:t>Estefania</w:t>
+              <w:t>José Carlos</w:t>
             </w:r>
           </w:p>
         </w:tc>
@@ -2496,15 +2998,17 @@
                 <w:szCs w:val="20"/>
               </w:rPr>
             </w:pPr>
-            <w:r>
-              <w:rPr>
-                <w:rFonts w:ascii="Calibri" w:eastAsia="Times New Roman" w:hAnsi="Calibri"/>
-                <w:color w:val="000000"/>
-                <w:sz w:val="20"/>
-                <w:szCs w:val="20"/>
-              </w:rPr>
-              <w:t>Conde-Blanco</w:t>
-            </w:r>
+            <w:proofErr w:type="spellStart"/>
+            <w:r>
+              <w:rPr>
+                <w:rFonts w:ascii="Calibri" w:eastAsia="Times New Roman" w:hAnsi="Calibri"/>
+                <w:color w:val="000000"/>
+                <w:sz w:val="20"/>
+                <w:szCs w:val="20"/>
+              </w:rPr>
+              <w:t>Pariente</w:t>
+            </w:r>
+            <w:proofErr w:type="spellEnd"/>
           </w:p>
         </w:tc>
         <w:tc>
@@ -2558,16 +3062,7 @@
                 <w:sz w:val="20"/>
                 <w:szCs w:val="20"/>
               </w:rPr>
-              <w:t xml:space="preserve">Maria </w:t>
-            </w:r>
-            <w:r>
-              <w:rPr>
-                <w:rFonts w:ascii="Calibri" w:eastAsia="Times New Roman" w:hAnsi="Calibri"/>
-                <w:color w:val="000000"/>
-                <w:sz w:val="20"/>
-                <w:szCs w:val="20"/>
-              </w:rPr>
-              <w:t>Eugenia</w:t>
+              <w:t>Estefania</w:t>
             </w:r>
           </w:p>
         </w:tc>
@@ -2592,7 +3087,7 @@
                 <w:sz w:val="20"/>
                 <w:szCs w:val="20"/>
               </w:rPr>
-              <w:t>Caligiuri</w:t>
+              <w:t>Conde-Blanco</w:t>
             </w:r>
           </w:p>
         </w:tc>
@@ -2604,47 +3099,20 @@
           <w:p>
             <w:pPr>
               <w:rPr>
-                <w:rFonts w:ascii="Calibri" w:eastAsia="Times New Roman" w:hAnsi="Calibri" w:cs="Tahoma"/>
-                <w:color w:val="212121"/>
-                <w:sz w:val="20"/>
-                <w:szCs w:val="20"/>
-              </w:rPr>
-            </w:pPr>
-            <w:r>
-              <w:rPr>
-                <w:rFonts w:ascii="Calibri" w:eastAsia="Times New Roman" w:hAnsi="Calibri" w:cs="Tahoma"/>
-                <w:color w:val="212121"/>
-                <w:sz w:val="20"/>
-                <w:szCs w:val="20"/>
-              </w:rPr>
-              <w:t>Magna Graecia University</w:t>
-            </w:r>
-            <w:r>
-              <w:rPr>
-                <w:rFonts w:ascii="Calibri" w:eastAsia="Times New Roman" w:hAnsi="Calibri" w:cs="Tahoma"/>
-                <w:color w:val="212121"/>
-                <w:sz w:val="20"/>
-                <w:szCs w:val="20"/>
-              </w:rPr>
-              <w:t xml:space="preserve">, </w:t>
-            </w:r>
-            <w:r>
-              <w:rPr>
-                <w:rFonts w:ascii="Calibri" w:eastAsia="Times New Roman" w:hAnsi="Calibri" w:cs="Tahoma"/>
-                <w:color w:val="212121"/>
-                <w:sz w:val="20"/>
-                <w:szCs w:val="20"/>
-              </w:rPr>
-              <w:t xml:space="preserve">Catanzaro, </w:t>
-            </w:r>
-            <w:r>
-              <w:rPr>
-                <w:rFonts w:ascii="Calibri" w:eastAsia="Times New Roman" w:hAnsi="Calibri" w:cs="Tahoma"/>
-                <w:color w:val="212121"/>
-                <w:sz w:val="20"/>
-                <w:szCs w:val="20"/>
-              </w:rPr>
-              <w:t>Italy</w:t>
+                <w:rFonts w:ascii="Calibri" w:eastAsia="Times New Roman" w:hAnsi="Calibri"/>
+                <w:color w:val="000000"/>
+                <w:sz w:val="20"/>
+                <w:szCs w:val="20"/>
+              </w:rPr>
+            </w:pPr>
+            <w:r>
+              <w:rPr>
+                <w:rFonts w:ascii="Calibri" w:eastAsia="Times New Roman" w:hAnsi="Calibri"/>
+                <w:color w:val="000000"/>
+                <w:sz w:val="20"/>
+                <w:szCs w:val="20"/>
+              </w:rPr>
+              <w:t>Hospital Clinic of Barcelona, Spain</w:t>
             </w:r>
           </w:p>
         </w:tc>
@@ -2661,20 +3129,30 @@
           <w:p>
             <w:pPr>
               <w:rPr>
-                <w:rFonts w:ascii="Calibri" w:eastAsia="Times New Roman" w:hAnsi="Calibri" w:cs="Tahoma"/>
-                <w:color w:val="212121"/>
-                <w:sz w:val="20"/>
-                <w:szCs w:val="20"/>
-              </w:rPr>
-            </w:pPr>
-            <w:r>
-              <w:rPr>
-                <w:rFonts w:ascii="Calibri" w:eastAsia="Times New Roman" w:hAnsi="Calibri" w:cs="Tahoma"/>
-                <w:color w:val="212121"/>
-                <w:sz w:val="20"/>
-                <w:szCs w:val="20"/>
-              </w:rPr>
-              <w:t>Angelo</w:t>
+                <w:rFonts w:ascii="Calibri" w:eastAsia="Times New Roman" w:hAnsi="Calibri"/>
+                <w:color w:val="000000"/>
+                <w:sz w:val="20"/>
+                <w:szCs w:val="20"/>
+              </w:rPr>
+            </w:pPr>
+            <w:r>
+              <w:rPr>
+                <w:rFonts w:ascii="Calibri" w:eastAsia="Times New Roman" w:hAnsi="Calibri"/>
+                <w:color w:val="000000"/>
+                <w:sz w:val="20"/>
+                <w:szCs w:val="20"/>
+              </w:rPr>
+              <w:lastRenderedPageBreak/>
+              <w:t xml:space="preserve">Maria </w:t>
+            </w:r>
+            <w:r>
+              <w:rPr>
+                <w:rFonts w:ascii="Calibri" w:eastAsia="Times New Roman" w:hAnsi="Calibri"/>
+                <w:color w:val="000000"/>
+                <w:sz w:val="20"/>
+                <w:szCs w:val="20"/>
+              </w:rPr>
+              <w:t>Eugenia</w:t>
             </w:r>
           </w:p>
         </w:tc>
@@ -2686,20 +3164,20 @@
           <w:p>
             <w:pPr>
               <w:rPr>
-                <w:rFonts w:ascii="Calibri" w:eastAsia="Times New Roman" w:hAnsi="Calibri" w:cs="Tahoma"/>
-                <w:color w:val="212121"/>
-                <w:sz w:val="20"/>
-                <w:szCs w:val="20"/>
-              </w:rPr>
-            </w:pPr>
-            <w:r>
-              <w:rPr>
-                <w:rFonts w:ascii="Calibri" w:eastAsia="Times New Roman" w:hAnsi="Calibri" w:cs="Tahoma"/>
-                <w:color w:val="212121"/>
-                <w:sz w:val="20"/>
-                <w:szCs w:val="20"/>
-              </w:rPr>
-              <w:t>Labate</w:t>
+                <w:rFonts w:ascii="Calibri" w:eastAsia="Times New Roman" w:hAnsi="Calibri"/>
+                <w:color w:val="000000"/>
+                <w:sz w:val="20"/>
+                <w:szCs w:val="20"/>
+              </w:rPr>
+            </w:pPr>
+            <w:r>
+              <w:rPr>
+                <w:rFonts w:ascii="Calibri" w:eastAsia="Times New Roman" w:hAnsi="Calibri"/>
+                <w:color w:val="000000"/>
+                <w:sz w:val="20"/>
+                <w:szCs w:val="20"/>
+              </w:rPr>
+              <w:t>Caligiuri</w:t>
             </w:r>
           </w:p>
         </w:tc>
@@ -2741,20 +3219,20 @@
           <w:p>
             <w:pPr>
               <w:rPr>
-                <w:rFonts w:ascii="Calibri" w:eastAsia="Times New Roman" w:hAnsi="Calibri" w:cs="Times New Roman"/>
-                <w:color w:val="000000"/>
-                <w:sz w:val="20"/>
-                <w:szCs w:val="20"/>
-              </w:rPr>
-            </w:pPr>
-            <w:r>
-              <w:rPr>
-                <w:rFonts w:ascii="Calibri" w:eastAsia="Times New Roman" w:hAnsi="Calibri"/>
-                <w:color w:val="000000"/>
-                <w:sz w:val="20"/>
-                <w:szCs w:val="20"/>
-              </w:rPr>
-              <w:t>Antonio</w:t>
+                <w:rFonts w:ascii="Calibri" w:eastAsia="Times New Roman" w:hAnsi="Calibri" w:cs="Tahoma"/>
+                <w:color w:val="212121"/>
+                <w:sz w:val="20"/>
+                <w:szCs w:val="20"/>
+              </w:rPr>
+            </w:pPr>
+            <w:r>
+              <w:rPr>
+                <w:rFonts w:ascii="Calibri" w:eastAsia="Times New Roman" w:hAnsi="Calibri" w:cs="Tahoma"/>
+                <w:color w:val="212121"/>
+                <w:sz w:val="20"/>
+                <w:szCs w:val="20"/>
+              </w:rPr>
+              <w:t>Angelo</w:t>
             </w:r>
           </w:p>
         </w:tc>
@@ -2766,21 +3244,23 @@
           <w:p>
             <w:pPr>
               <w:rPr>
-                <w:rFonts w:ascii="Calibri" w:eastAsia="Times New Roman" w:hAnsi="Calibri"/>
-                <w:color w:val="000000"/>
-                <w:sz w:val="20"/>
-                <w:szCs w:val="20"/>
-              </w:rPr>
-            </w:pPr>
-            <w:r>
-              <w:rPr>
-                <w:rFonts w:ascii="Calibri" w:eastAsia="Times New Roman" w:hAnsi="Calibri"/>
-                <w:color w:val="000000"/>
-                <w:sz w:val="20"/>
-                <w:szCs w:val="20"/>
-              </w:rPr>
-              <w:t>Gambardella</w:t>
-            </w:r>
+                <w:rFonts w:ascii="Calibri" w:eastAsia="Times New Roman" w:hAnsi="Calibri" w:cs="Tahoma"/>
+                <w:color w:val="212121"/>
+                <w:sz w:val="20"/>
+                <w:szCs w:val="20"/>
+              </w:rPr>
+            </w:pPr>
+            <w:proofErr w:type="spellStart"/>
+            <w:r>
+              <w:rPr>
+                <w:rFonts w:ascii="Calibri" w:eastAsia="Times New Roman" w:hAnsi="Calibri" w:cs="Tahoma"/>
+                <w:color w:val="212121"/>
+                <w:sz w:val="20"/>
+                <w:szCs w:val="20"/>
+              </w:rPr>
+              <w:t>Labate</w:t>
+            </w:r>
+            <w:proofErr w:type="spellEnd"/>
           </w:p>
         </w:tc>
         <w:tc>
@@ -2821,20 +3301,20 @@
           <w:p>
             <w:pPr>
               <w:rPr>
-                <w:rFonts w:ascii="Calibri" w:eastAsia="Times New Roman" w:hAnsi="Calibri" w:cs="Tahoma"/>
-                <w:color w:val="212121"/>
-                <w:sz w:val="20"/>
-                <w:szCs w:val="20"/>
-              </w:rPr>
-            </w:pPr>
-            <w:r>
-              <w:rPr>
-                <w:rFonts w:ascii="Calibri" w:eastAsia="Times New Roman" w:hAnsi="Calibri" w:cs="Tahoma"/>
-                <w:color w:val="212121"/>
-                <w:sz w:val="20"/>
-                <w:szCs w:val="20"/>
-              </w:rPr>
-              <w:t xml:space="preserve">Lucy </w:t>
+                <w:rFonts w:ascii="Calibri" w:eastAsia="Times New Roman" w:hAnsi="Calibri" w:cs="Times New Roman"/>
+                <w:color w:val="000000"/>
+                <w:sz w:val="20"/>
+                <w:szCs w:val="20"/>
+              </w:rPr>
+            </w:pPr>
+            <w:r>
+              <w:rPr>
+                <w:rFonts w:ascii="Calibri" w:eastAsia="Times New Roman" w:hAnsi="Calibri"/>
+                <w:color w:val="000000"/>
+                <w:sz w:val="20"/>
+                <w:szCs w:val="20"/>
+              </w:rPr>
+              <w:t>Antonio</w:t>
             </w:r>
           </w:p>
         </w:tc>
@@ -2846,20 +3326,20 @@
           <w:p>
             <w:pPr>
               <w:rPr>
-                <w:rFonts w:ascii="Calibri" w:eastAsia="Times New Roman" w:hAnsi="Calibri" w:cs="Tahoma"/>
-                <w:color w:val="212121"/>
-                <w:sz w:val="20"/>
-                <w:szCs w:val="20"/>
-              </w:rPr>
-            </w:pPr>
-            <w:r>
-              <w:rPr>
-                <w:rFonts w:ascii="Calibri" w:eastAsia="Times New Roman" w:hAnsi="Calibri" w:cs="Tahoma"/>
-                <w:color w:val="212121"/>
-                <w:sz w:val="20"/>
-                <w:szCs w:val="20"/>
-              </w:rPr>
-              <w:t>Vivash</w:t>
+                <w:rFonts w:ascii="Calibri" w:eastAsia="Times New Roman" w:hAnsi="Calibri"/>
+                <w:color w:val="000000"/>
+                <w:sz w:val="20"/>
+                <w:szCs w:val="20"/>
+              </w:rPr>
+            </w:pPr>
+            <w:r>
+              <w:rPr>
+                <w:rFonts w:ascii="Calibri" w:eastAsia="Times New Roman" w:hAnsi="Calibri"/>
+                <w:color w:val="000000"/>
+                <w:sz w:val="20"/>
+                <w:szCs w:val="20"/>
+              </w:rPr>
+              <w:t>Gambardella</w:t>
             </w:r>
           </w:p>
         </w:tc>
@@ -2884,16 +3364,7 @@
                 <w:sz w:val="20"/>
                 <w:szCs w:val="20"/>
               </w:rPr>
-              <w:t>Royal Melbourne Hospital</w:t>
-            </w:r>
-            <w:r>
-              <w:rPr>
-                <w:rFonts w:ascii="Calibri" w:eastAsia="Times New Roman" w:hAnsi="Calibri" w:cs="Tahoma"/>
-                <w:color w:val="212121"/>
-                <w:sz w:val="20"/>
-                <w:szCs w:val="20"/>
-              </w:rPr>
-              <w:t>, Australia</w:t>
+              <w:t>Magna Graecia University, Catanzaro, Italy</w:t>
             </w:r>
           </w:p>
         </w:tc>
@@ -2923,7 +3394,7 @@
                 <w:sz w:val="20"/>
                 <w:szCs w:val="20"/>
               </w:rPr>
-              <w:t>Ben</w:t>
+              <w:t xml:space="preserve">Lucy </w:t>
             </w:r>
           </w:p>
         </w:tc>
@@ -2941,15 +3412,17 @@
                 <w:szCs w:val="20"/>
               </w:rPr>
             </w:pPr>
-            <w:r>
-              <w:rPr>
-                <w:rFonts w:ascii="Calibri" w:eastAsia="Times New Roman" w:hAnsi="Calibri" w:cs="Tahoma"/>
-                <w:color w:val="212121"/>
-                <w:sz w:val="20"/>
-                <w:szCs w:val="20"/>
-              </w:rPr>
-              <w:t>Sinclair</w:t>
-            </w:r>
+            <w:proofErr w:type="spellStart"/>
+            <w:r>
+              <w:rPr>
+                <w:rFonts w:ascii="Calibri" w:eastAsia="Times New Roman" w:hAnsi="Calibri" w:cs="Tahoma"/>
+                <w:color w:val="212121"/>
+                <w:sz w:val="20"/>
+                <w:szCs w:val="20"/>
+              </w:rPr>
+              <w:t>Vivash</w:t>
+            </w:r>
+            <w:proofErr w:type="spellEnd"/>
           </w:p>
         </w:tc>
         <w:tc>
@@ -2973,16 +3446,7 @@
                 <w:sz w:val="20"/>
                 <w:szCs w:val="20"/>
               </w:rPr>
-              <w:t>Royal Melbourne Hospital</w:t>
-            </w:r>
-            <w:r>
-              <w:rPr>
-                <w:rFonts w:ascii="Calibri" w:eastAsia="Times New Roman" w:hAnsi="Calibri" w:cs="Tahoma"/>
-                <w:color w:val="212121"/>
-                <w:sz w:val="20"/>
-                <w:szCs w:val="20"/>
-              </w:rPr>
-              <w:t>, Australia</w:t>
+              <w:t>Royal Melbourne Hospital, Australia</w:t>
             </w:r>
           </w:p>
         </w:tc>
@@ -3012,7 +3476,7 @@
                 <w:sz w:val="20"/>
                 <w:szCs w:val="20"/>
               </w:rPr>
-              <w:t>Patricia</w:t>
+              <w:t>Ben</w:t>
             </w:r>
           </w:p>
         </w:tc>
@@ -3037,13 +3501,14 @@
                 <w:sz w:val="20"/>
                 <w:szCs w:val="20"/>
               </w:rPr>
-              <w:t>Desmond</w:t>
+              <w:t>Sinclair</w:t>
             </w:r>
           </w:p>
         </w:tc>
         <w:tc>
           <w:tcPr>
             <w:tcW w:w="5554" w:type="dxa"/>
+            <w:vAlign w:val="bottom"/>
           </w:tcPr>
           <w:p>
             <w:pPr>
@@ -3091,7 +3556,7 @@
                 <w:sz w:val="20"/>
                 <w:szCs w:val="20"/>
               </w:rPr>
-              <w:t>Elaine</w:t>
+              <w:t>Patricia</w:t>
             </w:r>
           </w:p>
         </w:tc>
@@ -3116,7 +3581,7 @@
                 <w:sz w:val="20"/>
                 <w:szCs w:val="20"/>
               </w:rPr>
-              <w:t>Lui</w:t>
+              <w:t>Desmond</w:t>
             </w:r>
           </w:p>
         </w:tc>
@@ -3170,6 +3635,85 @@
                 <w:sz w:val="20"/>
                 <w:szCs w:val="20"/>
               </w:rPr>
+              <w:t>Elaine</w:t>
+            </w:r>
+          </w:p>
+        </w:tc>
+        <w:tc>
+          <w:tcPr>
+            <w:tcW w:w="1906" w:type="dxa"/>
+            <w:vAlign w:val="bottom"/>
+          </w:tcPr>
+          <w:p>
+            <w:pPr>
+              <w:rPr>
+                <w:rFonts w:ascii="Calibri" w:eastAsia="Times New Roman" w:hAnsi="Calibri" w:cs="Tahoma"/>
+                <w:color w:val="212121"/>
+                <w:sz w:val="20"/>
+                <w:szCs w:val="20"/>
+              </w:rPr>
+            </w:pPr>
+            <w:r>
+              <w:rPr>
+                <w:rFonts w:ascii="Calibri" w:eastAsia="Times New Roman" w:hAnsi="Calibri" w:cs="Tahoma"/>
+                <w:color w:val="212121"/>
+                <w:sz w:val="20"/>
+                <w:szCs w:val="20"/>
+              </w:rPr>
+              <w:t>Lui</w:t>
+            </w:r>
+          </w:p>
+        </w:tc>
+        <w:tc>
+          <w:tcPr>
+            <w:tcW w:w="5554" w:type="dxa"/>
+          </w:tcPr>
+          <w:p>
+            <w:pPr>
+              <w:rPr>
+                <w:rFonts w:ascii="Calibri" w:eastAsia="Times New Roman" w:hAnsi="Calibri" w:cs="Tahoma"/>
+                <w:color w:val="212121"/>
+                <w:sz w:val="20"/>
+                <w:szCs w:val="20"/>
+              </w:rPr>
+            </w:pPr>
+            <w:r>
+              <w:rPr>
+                <w:rFonts w:ascii="Calibri" w:eastAsia="Times New Roman" w:hAnsi="Calibri" w:cs="Tahoma"/>
+                <w:color w:val="212121"/>
+                <w:sz w:val="20"/>
+                <w:szCs w:val="20"/>
+              </w:rPr>
+              <w:t>Royal Melbourne Hospital, Australia</w:t>
+            </w:r>
+          </w:p>
+        </w:tc>
+      </w:tr>
+      <w:tr>
+        <w:trPr>
+          <w:trHeight w:val="144"/>
+        </w:trPr>
+        <w:tc>
+          <w:tcPr>
+            <w:tcW w:w="1629" w:type="dxa"/>
+            <w:vAlign w:val="bottom"/>
+          </w:tcPr>
+          <w:p>
+            <w:pPr>
+              <w:rPr>
+                <w:rFonts w:ascii="Calibri" w:eastAsia="Times New Roman" w:hAnsi="Calibri" w:cs="Tahoma"/>
+                <w:color w:val="212121"/>
+                <w:sz w:val="20"/>
+                <w:szCs w:val="20"/>
+              </w:rPr>
+            </w:pPr>
+            <w:r>
+              <w:rPr>
+                <w:rFonts w:ascii="Calibri" w:eastAsia="Times New Roman" w:hAnsi="Calibri" w:cs="Tahoma"/>
+                <w:color w:val="212121"/>
+                <w:sz w:val="20"/>
+                <w:szCs w:val="20"/>
+              </w:rPr>
               <w:t xml:space="preserve">Terry </w:t>
             </w:r>
           </w:p>
@@ -3249,7 +3793,6 @@
                 <w:sz w:val="20"/>
                 <w:szCs w:val="20"/>
               </w:rPr>
-              <w:lastRenderedPageBreak/>
               <w:t>Anna</w:t>
             </w:r>
           </w:p>
@@ -3323,14 +3866,25 @@
                 <w:szCs w:val="20"/>
               </w:rPr>
             </w:pPr>
-            <w:r>
-              <w:rPr>
-                <w:rFonts w:ascii="Calibri" w:eastAsia="Times New Roman" w:hAnsi="Calibri" w:cs="Tahoma"/>
-                <w:color w:val="212121"/>
-                <w:sz w:val="20"/>
-                <w:szCs w:val="20"/>
-              </w:rPr>
-              <w:t xml:space="preserve">Wenhan </w:t>
+            <w:proofErr w:type="spellStart"/>
+            <w:r>
+              <w:rPr>
+                <w:rFonts w:ascii="Calibri" w:eastAsia="Times New Roman" w:hAnsi="Calibri" w:cs="Tahoma"/>
+                <w:color w:val="212121"/>
+                <w:sz w:val="20"/>
+                <w:szCs w:val="20"/>
+              </w:rPr>
+              <w:t>Wenhan</w:t>
+            </w:r>
+            <w:proofErr w:type="spellEnd"/>
+            <w:r>
+              <w:rPr>
+                <w:rFonts w:ascii="Calibri" w:eastAsia="Times New Roman" w:hAnsi="Calibri" w:cs="Tahoma"/>
+                <w:color w:val="212121"/>
+                <w:sz w:val="20"/>
+                <w:szCs w:val="20"/>
+              </w:rPr>
+              <w:t xml:space="preserve"> </w:t>
             </w:r>
           </w:p>
         </w:tc>
@@ -3380,7 +3934,27 @@
                 <w:sz w:val="20"/>
                 <w:szCs w:val="20"/>
               </w:rPr>
-              <w:t>Beijing Tiantan Hospital, China</w:t>
+              <w:t xml:space="preserve">Beijing </w:t>
+            </w:r>
+            <w:proofErr w:type="spellStart"/>
+            <w:r>
+              <w:rPr>
+                <w:rFonts w:ascii="Calibri" w:eastAsia="Times New Roman" w:hAnsi="Calibri" w:cs="Tahoma"/>
+                <w:color w:val="212121"/>
+                <w:sz w:val="20"/>
+                <w:szCs w:val="20"/>
+              </w:rPr>
+              <w:t>Tiantan</w:t>
+            </w:r>
+            <w:proofErr w:type="spellEnd"/>
+            <w:r>
+              <w:rPr>
+                <w:rFonts w:ascii="Calibri" w:eastAsia="Times New Roman" w:hAnsi="Calibri" w:cs="Tahoma"/>
+                <w:color w:val="212121"/>
+                <w:sz w:val="20"/>
+                <w:szCs w:val="20"/>
+              </w:rPr>
+              <w:t xml:space="preserve"> Hospital, China</w:t>
             </w:r>
           </w:p>
         </w:tc>
@@ -3460,7 +4034,27 @@
                 <w:sz w:val="20"/>
                 <w:szCs w:val="20"/>
               </w:rPr>
-              <w:t>Beijing Tiantan Hospital, China</w:t>
+              <w:t xml:space="preserve">Beijing </w:t>
+            </w:r>
+            <w:proofErr w:type="spellStart"/>
+            <w:r>
+              <w:rPr>
+                <w:rFonts w:ascii="Calibri" w:eastAsia="Times New Roman" w:hAnsi="Calibri" w:cs="Tahoma"/>
+                <w:color w:val="212121"/>
+                <w:sz w:val="20"/>
+                <w:szCs w:val="20"/>
+              </w:rPr>
+              <w:t>Tiantan</w:t>
+            </w:r>
+            <w:proofErr w:type="spellEnd"/>
+            <w:r>
+              <w:rPr>
+                <w:rFonts w:ascii="Calibri" w:eastAsia="Times New Roman" w:hAnsi="Calibri" w:cs="Tahoma"/>
+                <w:color w:val="212121"/>
+                <w:sz w:val="20"/>
+                <w:szCs w:val="20"/>
+              </w:rPr>
+              <w:t xml:space="preserve"> Hospital, China</w:t>
             </w:r>
           </w:p>
         </w:tc>
@@ -3490,8 +4084,19 @@
                 <w:sz w:val="20"/>
                 <w:szCs w:val="20"/>
               </w:rPr>
-              <w:t>Jia-Jie</w:t>
-            </w:r>
+              <w:t>Jia-</w:t>
+            </w:r>
+            <w:proofErr w:type="spellStart"/>
+            <w:r>
+              <w:rPr>
+                <w:rFonts w:ascii="Calibri" w:eastAsia="Times New Roman" w:hAnsi="Calibri" w:cs="Tahoma"/>
+                <w:color w:val="212121"/>
+                <w:sz w:val="20"/>
+                <w:szCs w:val="20"/>
+              </w:rPr>
+              <w:t>Jie</w:t>
+            </w:r>
+            <w:proofErr w:type="spellEnd"/>
           </w:p>
         </w:tc>
         <w:tc>
@@ -3540,7 +4145,27 @@
                 <w:sz w:val="20"/>
                 <w:szCs w:val="20"/>
               </w:rPr>
-              <w:t>Beijing Tiantan Hospital, China</w:t>
+              <w:t xml:space="preserve">Beijing </w:t>
+            </w:r>
+            <w:proofErr w:type="spellStart"/>
+            <w:r>
+              <w:rPr>
+                <w:rFonts w:ascii="Calibri" w:eastAsia="Times New Roman" w:hAnsi="Calibri" w:cs="Tahoma"/>
+                <w:color w:val="212121"/>
+                <w:sz w:val="20"/>
+                <w:szCs w:val="20"/>
+              </w:rPr>
+              <w:t>Tiantan</w:t>
+            </w:r>
+            <w:proofErr w:type="spellEnd"/>
+            <w:r>
+              <w:rPr>
+                <w:rFonts w:ascii="Calibri" w:eastAsia="Times New Roman" w:hAnsi="Calibri" w:cs="Tahoma"/>
+                <w:color w:val="212121"/>
+                <w:sz w:val="20"/>
+                <w:szCs w:val="20"/>
+              </w:rPr>
+              <w:t xml:space="preserve"> Hospital, China</w:t>
             </w:r>
           </w:p>
         </w:tc>
@@ -3588,6 +4213,7 @@
                 <w:szCs w:val="20"/>
               </w:rPr>
             </w:pPr>
+            <w:proofErr w:type="spellStart"/>
             <w:r>
               <w:rPr>
                 <w:rFonts w:ascii="Calibri" w:eastAsia="Times New Roman" w:hAnsi="Calibri" w:cs="Tahoma"/>
@@ -3597,6 +4223,7 @@
               </w:rPr>
               <w:t>Lenge</w:t>
             </w:r>
+            <w:proofErr w:type="spellEnd"/>
           </w:p>
         </w:tc>
         <w:tc>
@@ -3620,16 +4247,7 @@
                 <w:sz w:val="20"/>
                 <w:szCs w:val="20"/>
               </w:rPr>
-              <w:t>Meyer Children’s Hospital</w:t>
-            </w:r>
-            <w:r>
-              <w:rPr>
-                <w:rFonts w:ascii="Calibri" w:eastAsia="Times New Roman" w:hAnsi="Calibri" w:cs="Arial"/>
-                <w:color w:val="000000"/>
-                <w:sz w:val="20"/>
-                <w:szCs w:val="20"/>
-              </w:rPr>
-              <w:t>, Florence, Italy</w:t>
+              <w:t>Meyer Children’s Hospital, Florence, Italy</w:t>
             </w:r>
           </w:p>
         </w:tc>
@@ -3774,8 +4392,6 @@
               </w:rPr>
               <w:t>Barba</w:t>
             </w:r>
-            <w:bookmarkStart w:id="0" w:name="_GoBack"/>
-            <w:bookmarkEnd w:id="0"/>
           </w:p>
         </w:tc>
         <w:tc>
@@ -3830,6 +4446,15 @@
               </w:rPr>
               <w:t xml:space="preserve">Gavin </w:t>
             </w:r>
+            <w:r>
+              <w:rPr>
+                <w:rFonts w:ascii="Calibri" w:eastAsia="Times New Roman" w:hAnsi="Calibri" w:cs="Tahoma"/>
+                <w:color w:val="212121"/>
+                <w:sz w:val="20"/>
+                <w:szCs w:val="20"/>
+              </w:rPr>
+              <w:t>P</w:t>
+            </w:r>
           </w:p>
         </w:tc>
         <w:tc>
@@ -3981,14 +4606,25 @@
                 <w:szCs w:val="20"/>
               </w:rPr>
             </w:pPr>
-            <w:r>
-              <w:rPr>
-                <w:rFonts w:ascii="Calibri" w:eastAsia="Times New Roman" w:hAnsi="Calibri"/>
-                <w:color w:val="000000"/>
-                <w:sz w:val="20"/>
-                <w:szCs w:val="20"/>
-              </w:rPr>
-              <w:t xml:space="preserve">Xiaozhen </w:t>
+            <w:proofErr w:type="spellStart"/>
+            <w:r>
+              <w:rPr>
+                <w:rFonts w:ascii="Calibri" w:eastAsia="Times New Roman" w:hAnsi="Calibri"/>
+                <w:color w:val="000000"/>
+                <w:sz w:val="20"/>
+                <w:szCs w:val="20"/>
+              </w:rPr>
+              <w:t>Xiaozhen</w:t>
+            </w:r>
+            <w:proofErr w:type="spellEnd"/>
+            <w:r>
+              <w:rPr>
+                <w:rFonts w:ascii="Calibri" w:eastAsia="Times New Roman" w:hAnsi="Calibri"/>
+                <w:color w:val="000000"/>
+                <w:sz w:val="20"/>
+                <w:szCs w:val="20"/>
+              </w:rPr>
+              <w:t xml:space="preserve"> </w:t>
             </w:r>
           </w:p>
         </w:tc>
@@ -4038,16 +4674,7 @@
                 <w:sz w:val="20"/>
                 <w:szCs w:val="20"/>
               </w:rPr>
-              <w:t>Children’s National, Washington DC</w:t>
-            </w:r>
-            <w:r>
-              <w:rPr>
-                <w:rFonts w:ascii="Calibri" w:eastAsia="Times New Roman" w:hAnsi="Calibri" w:cs="Arial"/>
-                <w:color w:val="222222"/>
-                <w:sz w:val="20"/>
-                <w:szCs w:val="20"/>
-              </w:rPr>
-              <w:t>, USA</w:t>
+              <w:t>Children’s National, Washington DC, USA</w:t>
             </w:r>
           </w:p>
         </w:tc>
@@ -4079,6 +4706,15 @@
               </w:rPr>
               <w:t xml:space="preserve">William </w:t>
             </w:r>
+            <w:r>
+              <w:rPr>
+                <w:rFonts w:ascii="Calibri" w:eastAsia="Times New Roman" w:hAnsi="Calibri" w:cs="Tahoma"/>
+                <w:color w:val="212121"/>
+                <w:sz w:val="20"/>
+                <w:szCs w:val="20"/>
+              </w:rPr>
+              <w:t>D</w:t>
+            </w:r>
           </w:p>
         </w:tc>
         <w:tc>
@@ -4127,16 +4763,7 @@
                 <w:sz w:val="20"/>
                 <w:szCs w:val="20"/>
               </w:rPr>
-              <w:t>Children’s National, Washington DC</w:t>
-            </w:r>
-            <w:r>
-              <w:rPr>
-                <w:rFonts w:ascii="Calibri" w:eastAsia="Times New Roman" w:hAnsi="Calibri" w:cs="Arial"/>
-                <w:color w:val="222222"/>
-                <w:sz w:val="20"/>
-                <w:szCs w:val="20"/>
-              </w:rPr>
-              <w:t>, USA</w:t>
+              <w:t>Children’s National, Washington DC, USA</w:t>
             </w:r>
           </w:p>
         </w:tc>
@@ -4166,7 +4793,7 @@
                 <w:sz w:val="20"/>
                 <w:szCs w:val="20"/>
               </w:rPr>
-              <w:t xml:space="preserve">Irene </w:t>
+              <w:t>Nathan T</w:t>
             </w:r>
           </w:p>
         </w:tc>
@@ -4191,7 +4818,7 @@
                 <w:sz w:val="20"/>
                 <w:szCs w:val="20"/>
               </w:rPr>
-              <w:t>Wang</w:t>
+              <w:t xml:space="preserve">Cohen </w:t>
             </w:r>
           </w:p>
         </w:tc>
@@ -4204,7 +4831,7 @@
             <w:pPr>
               <w:rPr>
                 <w:rFonts w:ascii="Calibri" w:eastAsia="Times New Roman" w:hAnsi="Calibri" w:cs="Arial"/>
-                <w:color w:val="000000"/>
+                <w:color w:val="222222"/>
                 <w:sz w:val="20"/>
                 <w:szCs w:val="20"/>
               </w:rPr>
@@ -4212,20 +4839,11 @@
             <w:r>
               <w:rPr>
                 <w:rFonts w:ascii="Calibri" w:eastAsia="Times New Roman" w:hAnsi="Calibri" w:cs="Arial"/>
-                <w:color w:val="000000"/>
-                <w:sz w:val="20"/>
-                <w:szCs w:val="20"/>
-              </w:rPr>
-              <w:t>Cleveland Clinic</w:t>
-            </w:r>
-            <w:r>
-              <w:rPr>
-                <w:rFonts w:ascii="Calibri" w:eastAsia="Times New Roman" w:hAnsi="Calibri" w:cs="Arial"/>
-                <w:color w:val="000000"/>
-                <w:sz w:val="20"/>
-                <w:szCs w:val="20"/>
-              </w:rPr>
-              <w:t>, USA</w:t>
+                <w:color w:val="222222"/>
+                <w:sz w:val="20"/>
+                <w:szCs w:val="20"/>
+              </w:rPr>
+              <w:t>Children’s National, Washington DC, USA</w:t>
             </w:r>
           </w:p>
         </w:tc>
@@ -4255,7 +4873,7 @@
                 <w:sz w:val="20"/>
                 <w:szCs w:val="20"/>
               </w:rPr>
-              <w:t>Shan</w:t>
+              <w:t xml:space="preserve">Irene </w:t>
             </w:r>
           </w:p>
         </w:tc>
@@ -4305,25 +4923,7 @@
                 <w:sz w:val="20"/>
                 <w:szCs w:val="20"/>
               </w:rPr>
-              <w:t>Cleveland Clinic</w:t>
-            </w:r>
-            <w:r>
-              <w:rPr>
-                <w:rFonts w:ascii="Calibri" w:eastAsia="Times New Roman" w:hAnsi="Calibri" w:cs="Arial"/>
-                <w:color w:val="000000"/>
-                <w:sz w:val="20"/>
-                <w:szCs w:val="20"/>
-              </w:rPr>
-              <w:t>, U</w:t>
-            </w:r>
-            <w:r>
-              <w:rPr>
-                <w:rFonts w:ascii="Calibri" w:eastAsia="Times New Roman" w:hAnsi="Calibri" w:cs="Arial"/>
-                <w:color w:val="000000"/>
-                <w:sz w:val="20"/>
-                <w:szCs w:val="20"/>
-              </w:rPr>
-              <w:t>SA</w:t>
+              <w:t>Cleveland Clinic, USA</w:t>
             </w:r>
           </w:p>
         </w:tc>
@@ -4353,6 +4953,166 @@
                 <w:sz w:val="20"/>
                 <w:szCs w:val="20"/>
               </w:rPr>
+              <w:t>Shan</w:t>
+            </w:r>
+          </w:p>
+        </w:tc>
+        <w:tc>
+          <w:tcPr>
+            <w:tcW w:w="1906" w:type="dxa"/>
+            <w:vAlign w:val="bottom"/>
+          </w:tcPr>
+          <w:p>
+            <w:pPr>
+              <w:rPr>
+                <w:rFonts w:ascii="Calibri" w:eastAsia="Times New Roman" w:hAnsi="Calibri" w:cs="Tahoma"/>
+                <w:color w:val="212121"/>
+                <w:sz w:val="20"/>
+                <w:szCs w:val="20"/>
+              </w:rPr>
+            </w:pPr>
+            <w:r>
+              <w:rPr>
+                <w:rFonts w:ascii="Calibri" w:eastAsia="Times New Roman" w:hAnsi="Calibri" w:cs="Tahoma"/>
+                <w:color w:val="212121"/>
+                <w:sz w:val="20"/>
+                <w:szCs w:val="20"/>
+              </w:rPr>
+              <w:t>Wang</w:t>
+            </w:r>
+          </w:p>
+        </w:tc>
+        <w:tc>
+          <w:tcPr>
+            <w:tcW w:w="5554" w:type="dxa"/>
+            <w:vAlign w:val="bottom"/>
+          </w:tcPr>
+          <w:p>
+            <w:pPr>
+              <w:rPr>
+                <w:rFonts w:ascii="Calibri" w:eastAsia="Times New Roman" w:hAnsi="Calibri" w:cs="Arial"/>
+                <w:color w:val="000000"/>
+                <w:sz w:val="20"/>
+                <w:szCs w:val="20"/>
+              </w:rPr>
+            </w:pPr>
+            <w:r>
+              <w:rPr>
+                <w:rFonts w:ascii="Calibri" w:eastAsia="Times New Roman" w:hAnsi="Calibri" w:cs="Arial"/>
+                <w:color w:val="000000"/>
+                <w:sz w:val="20"/>
+                <w:szCs w:val="20"/>
+              </w:rPr>
+              <w:t>Cleveland Clinic, USA</w:t>
+            </w:r>
+          </w:p>
+        </w:tc>
+      </w:tr>
+      <w:tr>
+        <w:trPr>
+          <w:trHeight w:val="242"/>
+        </w:trPr>
+        <w:tc>
+          <w:tcPr>
+            <w:tcW w:w="1629" w:type="dxa"/>
+            <w:vAlign w:val="bottom"/>
+          </w:tcPr>
+          <w:p>
+            <w:pPr>
+              <w:rPr>
+                <w:rFonts w:ascii="Calibri" w:eastAsia="Times New Roman" w:hAnsi="Calibri" w:cs="Tahoma"/>
+                <w:color w:val="212121"/>
+                <w:sz w:val="20"/>
+                <w:szCs w:val="20"/>
+              </w:rPr>
+            </w:pPr>
+            <w:r>
+              <w:rPr>
+                <w:rFonts w:ascii="Calibri" w:eastAsia="Times New Roman" w:hAnsi="Calibri" w:cs="Tahoma"/>
+                <w:color w:val="212121"/>
+                <w:sz w:val="20"/>
+                <w:szCs w:val="20"/>
+              </w:rPr>
+              <w:t>Yingying</w:t>
+            </w:r>
+          </w:p>
+        </w:tc>
+        <w:tc>
+          <w:tcPr>
+            <w:tcW w:w="1906" w:type="dxa"/>
+            <w:vAlign w:val="bottom"/>
+          </w:tcPr>
+          <w:p>
+            <w:pPr>
+              <w:rPr>
+                <w:rFonts w:ascii="Calibri" w:eastAsia="Times New Roman" w:hAnsi="Calibri" w:cs="Tahoma"/>
+                <w:color w:val="212121"/>
+                <w:sz w:val="20"/>
+                <w:szCs w:val="20"/>
+              </w:rPr>
+            </w:pPr>
+            <w:r>
+              <w:rPr>
+                <w:rFonts w:ascii="Calibri" w:eastAsia="Times New Roman" w:hAnsi="Calibri"/>
+                <w:color w:val="000000"/>
+                <w:sz w:val="20"/>
+                <w:szCs w:val="20"/>
+              </w:rPr>
+              <w:t>Tang</w:t>
+            </w:r>
+          </w:p>
+        </w:tc>
+        <w:tc>
+          <w:tcPr>
+            <w:tcW w:w="5554" w:type="dxa"/>
+            <w:vAlign w:val="bottom"/>
+          </w:tcPr>
+          <w:p>
+            <w:pPr>
+              <w:rPr>
+                <w:rFonts w:ascii="Calibri" w:eastAsia="Times New Roman" w:hAnsi="Calibri" w:cs="Arial"/>
+                <w:color w:val="000000"/>
+                <w:sz w:val="20"/>
+                <w:szCs w:val="20"/>
+              </w:rPr>
+            </w:pPr>
+            <w:r>
+              <w:rPr>
+                <w:rFonts w:ascii="Calibri" w:eastAsia="Times New Roman" w:hAnsi="Calibri"/>
+                <w:color w:val="000000"/>
+                <w:sz w:val="20"/>
+                <w:szCs w:val="20"/>
+              </w:rPr>
+              <w:t>Cleveland Clinic, USA</w:t>
+            </w:r>
+          </w:p>
+        </w:tc>
+      </w:tr>
+      <w:tr>
+        <w:trPr>
+          <w:trHeight w:val="242"/>
+        </w:trPr>
+        <w:tc>
+          <w:tcPr>
+            <w:tcW w:w="1629" w:type="dxa"/>
+            <w:vAlign w:val="bottom"/>
+          </w:tcPr>
+          <w:p>
+            <w:pPr>
+              <w:rPr>
+                <w:rFonts w:ascii="Calibri" w:eastAsia="Times New Roman" w:hAnsi="Calibri" w:cs="Tahoma"/>
+                <w:color w:val="212121"/>
+                <w:sz w:val="20"/>
+                <w:szCs w:val="20"/>
+              </w:rPr>
+            </w:pPr>
+            <w:r>
+              <w:rPr>
+                <w:rFonts w:ascii="Calibri" w:eastAsia="Times New Roman" w:hAnsi="Calibri" w:cs="Tahoma"/>
+                <w:color w:val="212121"/>
+                <w:sz w:val="20"/>
+                <w:szCs w:val="20"/>
+              </w:rPr>
               <w:t xml:space="preserve">Marcus </w:t>
             </w:r>
           </w:p>
@@ -4371,6 +5131,7 @@
                 <w:szCs w:val="20"/>
               </w:rPr>
             </w:pPr>
+            <w:proofErr w:type="spellStart"/>
             <w:r>
               <w:rPr>
                 <w:rFonts w:ascii="Calibri" w:eastAsia="Times New Roman" w:hAnsi="Calibri" w:cs="Tahoma"/>
@@ -4380,6 +5141,7 @@
               </w:rPr>
               <w:t>Likeman</w:t>
             </w:r>
+            <w:proofErr w:type="spellEnd"/>
           </w:p>
         </w:tc>
         <w:tc>
@@ -4403,16 +5165,7 @@
                 <w:sz w:val="20"/>
                 <w:szCs w:val="20"/>
               </w:rPr>
-              <w:t>Bristol Children's Hospital</w:t>
-            </w:r>
-            <w:r>
-              <w:rPr>
-                <w:rFonts w:ascii="Calibri" w:eastAsia="Times New Roman" w:hAnsi="Calibri" w:cs="Arial"/>
-                <w:color w:val="000000"/>
-                <w:sz w:val="20"/>
-                <w:szCs w:val="20"/>
-              </w:rPr>
-              <w:t>, UK</w:t>
+              <w:t>Bristol Children's Hospital, UK</w:t>
             </w:r>
           </w:p>
         </w:tc>
@@ -4460,6 +5213,7 @@
                 <w:szCs w:val="20"/>
               </w:rPr>
             </w:pPr>
+            <w:proofErr w:type="spellStart"/>
             <w:r>
               <w:rPr>
                 <w:rFonts w:ascii="Calibri" w:eastAsia="Times New Roman" w:hAnsi="Calibri" w:cs="Tahoma"/>
@@ -4469,6 +5223,7 @@
               </w:rPr>
               <w:t>Hamandi</w:t>
             </w:r>
+            <w:proofErr w:type="spellEnd"/>
           </w:p>
         </w:tc>
         <w:tc>
@@ -4492,34 +5247,7 @@
                 <w:sz w:val="20"/>
                 <w:szCs w:val="20"/>
               </w:rPr>
-              <w:t>CUB</w:t>
-            </w:r>
-            <w:r>
-              <w:rPr>
-                <w:rFonts w:ascii="Calibri" w:eastAsia="Times New Roman" w:hAnsi="Calibri" w:cs="Arial"/>
-                <w:color w:val="000000"/>
-                <w:sz w:val="20"/>
-                <w:szCs w:val="20"/>
-              </w:rPr>
-              <w:t>R</w:t>
-            </w:r>
-            <w:r>
-              <w:rPr>
-                <w:rFonts w:ascii="Calibri" w:eastAsia="Times New Roman" w:hAnsi="Calibri" w:cs="Arial"/>
-                <w:color w:val="000000"/>
-                <w:sz w:val="20"/>
-                <w:szCs w:val="20"/>
-              </w:rPr>
-              <w:t xml:space="preserve">IC, </w:t>
-            </w:r>
-            <w:r>
-              <w:rPr>
-                <w:rFonts w:ascii="Calibri" w:eastAsia="Times New Roman" w:hAnsi="Calibri" w:cs="Arial"/>
-                <w:color w:val="000000"/>
-                <w:sz w:val="20"/>
-                <w:szCs w:val="20"/>
-              </w:rPr>
-              <w:t>UK</w:t>
+              <w:t>CUBRIC, UK</w:t>
             </w:r>
           </w:p>
         </w:tc>
@@ -4599,34 +5327,7 @@
                 <w:sz w:val="20"/>
                 <w:szCs w:val="20"/>
               </w:rPr>
-              <w:t>CUB</w:t>
-            </w:r>
-            <w:r>
-              <w:rPr>
-                <w:rFonts w:ascii="Calibri" w:eastAsia="Times New Roman" w:hAnsi="Calibri" w:cs="Arial"/>
-                <w:color w:val="000000"/>
-                <w:sz w:val="20"/>
-                <w:szCs w:val="20"/>
-              </w:rPr>
-              <w:t>R</w:t>
-            </w:r>
-            <w:r>
-              <w:rPr>
-                <w:rFonts w:ascii="Calibri" w:eastAsia="Times New Roman" w:hAnsi="Calibri" w:cs="Arial"/>
-                <w:color w:val="000000"/>
-                <w:sz w:val="20"/>
-                <w:szCs w:val="20"/>
-              </w:rPr>
-              <w:t xml:space="preserve">IC, </w:t>
-            </w:r>
-            <w:r>
-              <w:rPr>
-                <w:rFonts w:ascii="Calibri" w:eastAsia="Times New Roman" w:hAnsi="Calibri" w:cs="Arial"/>
-                <w:color w:val="000000"/>
-                <w:sz w:val="20"/>
-                <w:szCs w:val="20"/>
-              </w:rPr>
-              <w:t>UK</w:t>
+              <w:t>CUBRIC, UK</w:t>
             </w:r>
           </w:p>
         </w:tc>
@@ -4649,14 +5350,25 @@
                 <w:szCs w:val="20"/>
               </w:rPr>
             </w:pPr>
-            <w:r>
-              <w:rPr>
-                <w:rFonts w:ascii="Calibri" w:eastAsia="Times New Roman" w:hAnsi="Calibri" w:cs="Tahoma"/>
-                <w:color w:val="212121"/>
-                <w:sz w:val="20"/>
-                <w:szCs w:val="20"/>
-              </w:rPr>
-              <w:t xml:space="preserve">Reetta </w:t>
+            <w:proofErr w:type="spellStart"/>
+            <w:r>
+              <w:rPr>
+                <w:rFonts w:ascii="Calibri" w:eastAsia="Times New Roman" w:hAnsi="Calibri" w:cs="Tahoma"/>
+                <w:color w:val="212121"/>
+                <w:sz w:val="20"/>
+                <w:szCs w:val="20"/>
+              </w:rPr>
+              <w:t>Reetta</w:t>
+            </w:r>
+            <w:proofErr w:type="spellEnd"/>
+            <w:r>
+              <w:rPr>
+                <w:rFonts w:ascii="Calibri" w:eastAsia="Times New Roman" w:hAnsi="Calibri" w:cs="Tahoma"/>
+                <w:color w:val="212121"/>
+                <w:sz w:val="20"/>
+                <w:szCs w:val="20"/>
+              </w:rPr>
+              <w:t xml:space="preserve"> </w:t>
             </w:r>
           </w:p>
         </w:tc>
@@ -4674,6 +5386,7 @@
                 <w:szCs w:val="20"/>
               </w:rPr>
             </w:pPr>
+            <w:proofErr w:type="spellStart"/>
             <w:r>
               <w:rPr>
                 <w:rFonts w:ascii="Calibri" w:eastAsia="Times New Roman" w:hAnsi="Calibri" w:cs="Tahoma"/>
@@ -4683,6 +5396,7 @@
               </w:rPr>
               <w:t>Kalviainen</w:t>
             </w:r>
+            <w:proofErr w:type="spellEnd"/>
           </w:p>
         </w:tc>
         <w:tc>
@@ -4729,6 +5443,7 @@
                 <w:szCs w:val="20"/>
               </w:rPr>
             </w:pPr>
+            <w:proofErr w:type="spellStart"/>
             <w:r>
               <w:rPr>
                 <w:rFonts w:ascii="Calibri" w:eastAsia="Times New Roman" w:hAnsi="Calibri" w:cs="Tahoma"/>
@@ -4738,6 +5453,7 @@
               </w:rPr>
               <w:t>Yawu</w:t>
             </w:r>
+            <w:proofErr w:type="spellEnd"/>
           </w:p>
         </w:tc>
         <w:tc>
@@ -4834,6 +5550,7 @@
                 <w:szCs w:val="20"/>
               </w:rPr>
             </w:pPr>
+            <w:proofErr w:type="spellStart"/>
             <w:r>
               <w:rPr>
                 <w:rFonts w:ascii="Calibri" w:eastAsia="Times New Roman" w:hAnsi="Calibri" w:cs="Tahoma"/>
@@ -4843,6 +5560,7 @@
               </w:rPr>
               <w:t>Foldes</w:t>
             </w:r>
+            <w:proofErr w:type="spellEnd"/>
           </w:p>
         </w:tc>
         <w:tc>
@@ -5030,6 +5748,7 @@
                 <w:szCs w:val="20"/>
               </w:rPr>
             </w:pPr>
+            <w:proofErr w:type="spellStart"/>
             <w:r>
               <w:rPr>
                 <w:rFonts w:ascii="Calibri" w:eastAsia="Times New Roman" w:hAnsi="Calibri" w:cs="Tahoma"/>
@@ -5039,6 +5758,7 @@
               </w:rPr>
               <w:t>O'Muircheartaigh</w:t>
             </w:r>
+            <w:proofErr w:type="spellEnd"/>
           </w:p>
         </w:tc>
         <w:tc>
@@ -5062,16 +5782,7 @@
                 <w:sz w:val="20"/>
                 <w:szCs w:val="20"/>
               </w:rPr>
-              <w:t>Kings College London</w:t>
-            </w:r>
-            <w:r>
-              <w:rPr>
-                <w:rFonts w:ascii="Calibri" w:eastAsia="Times New Roman" w:hAnsi="Calibri"/>
-                <w:color w:val="000000"/>
-                <w:sz w:val="20"/>
-                <w:szCs w:val="20"/>
-              </w:rPr>
-              <w:t>, UK</w:t>
+              <w:t>Kings College London, UK</w:t>
             </w:r>
           </w:p>
         </w:tc>
@@ -5120,6 +5831,7 @@
                 <w:szCs w:val="20"/>
               </w:rPr>
             </w:pPr>
+            <w:proofErr w:type="spellStart"/>
             <w:r>
               <w:rPr>
                 <w:rFonts w:ascii="Calibri" w:eastAsia="Times New Roman" w:hAnsi="Calibri"/>
@@ -5130,6 +5842,7 @@
               </w:rPr>
               <w:t>Vecchiato</w:t>
             </w:r>
+            <w:proofErr w:type="spellEnd"/>
           </w:p>
         </w:tc>
         <w:tc>
@@ -5202,6 +5915,7 @@
                 <w:szCs w:val="20"/>
               </w:rPr>
             </w:pPr>
+            <w:proofErr w:type="spellStart"/>
             <w:r>
               <w:rPr>
                 <w:rFonts w:ascii="Calibri" w:eastAsia="Times New Roman" w:hAnsi="Calibri"/>
@@ -5212,6 +5926,7 @@
               </w:rPr>
               <w:t>Mullatti</w:t>
             </w:r>
+            <w:proofErr w:type="spellEnd"/>
           </w:p>
         </w:tc>
         <w:tc>
@@ -5365,6 +6080,7 @@
                 <w:szCs w:val="20"/>
               </w:rPr>
             </w:pPr>
+            <w:proofErr w:type="spellStart"/>
             <w:r>
               <w:rPr>
                 <w:rFonts w:ascii="Calibri" w:eastAsia="Times New Roman" w:hAnsi="Calibri"/>
@@ -5374,6 +6090,7 @@
               </w:rPr>
               <w:t>Pinborg</w:t>
             </w:r>
+            <w:proofErr w:type="spellEnd"/>
           </w:p>
         </w:tc>
         <w:tc>
@@ -5397,8 +6114,19 @@
                 <w:sz w:val="20"/>
                 <w:szCs w:val="20"/>
               </w:rPr>
-              <w:t>Copenhagen University Hospital, Rigshospitalet</w:t>
-            </w:r>
+              <w:t xml:space="preserve">Copenhagen University Hospital, </w:t>
+            </w:r>
+            <w:proofErr w:type="spellStart"/>
+            <w:r>
+              <w:rPr>
+                <w:rFonts w:ascii="Calibri" w:eastAsia="Times New Roman" w:hAnsi="Calibri" w:cs="Courier New"/>
+                <w:color w:val="212121"/>
+                <w:sz w:val="20"/>
+                <w:szCs w:val="20"/>
+              </w:rPr>
+              <w:t>Rigshospitalet</w:t>
+            </w:r>
+            <w:proofErr w:type="spellEnd"/>
             <w:r>
               <w:rPr>
                 <w:rFonts w:ascii="Calibri" w:eastAsia="Times New Roman" w:hAnsi="Calibri" w:cs="Courier New"/>
@@ -5429,6 +6157,7 @@
                 <w:szCs w:val="20"/>
               </w:rPr>
             </w:pPr>
+            <w:proofErr w:type="spellStart"/>
             <w:r>
               <w:rPr>
                 <w:rFonts w:ascii="Calibri" w:eastAsia="Times New Roman" w:hAnsi="Calibri" w:cs="Tahoma"/>
@@ -5438,6 +6167,7 @@
               </w:rPr>
               <w:t>Giske</w:t>
             </w:r>
+            <w:proofErr w:type="spellEnd"/>
           </w:p>
         </w:tc>
         <w:tc>
@@ -5454,6 +6184,7 @@
                 <w:szCs w:val="20"/>
               </w:rPr>
             </w:pPr>
+            <w:proofErr w:type="spellStart"/>
             <w:r>
               <w:rPr>
                 <w:rFonts w:ascii="Calibri" w:eastAsia="Times New Roman" w:hAnsi="Calibri" w:cs="Courier New"/>
@@ -5463,6 +6194,7 @@
               </w:rPr>
               <w:t>Opheim</w:t>
             </w:r>
+            <w:proofErr w:type="spellEnd"/>
           </w:p>
         </w:tc>
         <w:tc>
@@ -5486,8 +6218,19 @@
                 <w:sz w:val="20"/>
                 <w:szCs w:val="20"/>
               </w:rPr>
-              <w:t>Copenhagen University Hospital, Rigshospitalet</w:t>
-            </w:r>
+              <w:t xml:space="preserve">Copenhagen University Hospital, </w:t>
+            </w:r>
+            <w:proofErr w:type="spellStart"/>
+            <w:r>
+              <w:rPr>
+                <w:rFonts w:ascii="Calibri" w:eastAsia="Times New Roman" w:hAnsi="Calibri" w:cs="Courier New"/>
+                <w:color w:val="212121"/>
+                <w:sz w:val="20"/>
+                <w:szCs w:val="20"/>
+              </w:rPr>
+              <w:t>Rigshospitalet</w:t>
+            </w:r>
+            <w:proofErr w:type="spellEnd"/>
             <w:r>
               <w:rPr>
                 <w:rFonts w:ascii="Calibri" w:eastAsia="Times New Roman" w:hAnsi="Calibri" w:cs="Courier New"/>
@@ -5518,6 +6261,7 @@
                 <w:szCs w:val="20"/>
               </w:rPr>
             </w:pPr>
+            <w:proofErr w:type="spellStart"/>
             <w:r>
               <w:rPr>
                 <w:rFonts w:ascii="Calibri" w:eastAsia="Times New Roman" w:hAnsi="Calibri"/>
@@ -5528,6 +6272,17 @@
               </w:rPr>
               <w:t>Ane</w:t>
             </w:r>
+            <w:proofErr w:type="spellEnd"/>
+            <w:r>
+              <w:rPr>
+                <w:rFonts w:ascii="Calibri" w:eastAsia="Times New Roman" w:hAnsi="Calibri"/>
+                <w:iCs/>
+                <w:color w:val="000000"/>
+                <w:sz w:val="20"/>
+                <w:szCs w:val="20"/>
+              </w:rPr>
+              <w:t xml:space="preserve"> G</w:t>
+            </w:r>
           </w:p>
         </w:tc>
         <w:tc>
@@ -5544,6 +6299,7 @@
                 <w:szCs w:val="20"/>
               </w:rPr>
             </w:pPr>
+            <w:proofErr w:type="spellStart"/>
             <w:r>
               <w:rPr>
                 <w:rFonts w:ascii="Calibri" w:eastAsia="Times New Roman" w:hAnsi="Calibri"/>
@@ -5554,6 +6310,7 @@
               </w:rPr>
               <w:t>Kloster</w:t>
             </w:r>
+            <w:proofErr w:type="spellEnd"/>
           </w:p>
         </w:tc>
         <w:tc>
@@ -5577,7 +6334,27 @@
                 <w:sz w:val="20"/>
                 <w:szCs w:val="20"/>
               </w:rPr>
-              <w:t>Copenhagen University Hospital, Rigshospitalet, Denmark</w:t>
+              <w:t xml:space="preserve">Copenhagen University Hospital, </w:t>
+            </w:r>
+            <w:proofErr w:type="spellStart"/>
+            <w:r>
+              <w:rPr>
+                <w:rFonts w:ascii="Calibri" w:eastAsia="Times New Roman" w:hAnsi="Calibri" w:cs="Courier New"/>
+                <w:color w:val="212121"/>
+                <w:sz w:val="20"/>
+                <w:szCs w:val="20"/>
+              </w:rPr>
+              <w:t>Rigshospitalet</w:t>
+            </w:r>
+            <w:proofErr w:type="spellEnd"/>
+            <w:r>
+              <w:rPr>
+                <w:rFonts w:ascii="Calibri" w:eastAsia="Times New Roman" w:hAnsi="Calibri" w:cs="Courier New"/>
+                <w:color w:val="212121"/>
+                <w:sz w:val="20"/>
+                <w:szCs w:val="20"/>
+              </w:rPr>
+              <w:t>, Denmark</w:t>
             </w:r>
           </w:p>
         </w:tc>
@@ -5657,7 +6434,25 @@
                 <w:sz w:val="20"/>
                 <w:szCs w:val="20"/>
               </w:rPr>
-              <w:t>Royal Hospital for Sick Children Edinburgh</w:t>
+              <w:t>Royal Hospital for Sick Children</w:t>
+            </w:r>
+            <w:r>
+              <w:rPr>
+                <w:rFonts w:ascii="Calibri" w:eastAsia="Times New Roman" w:hAnsi="Calibri"/>
+                <w:color w:val="000000"/>
+                <w:sz w:val="20"/>
+                <w:szCs w:val="20"/>
+              </w:rPr>
+              <w:t xml:space="preserve"> </w:t>
+            </w:r>
+            <w:r>
+              <w:rPr>
+                <w:rFonts w:ascii="Calibri" w:eastAsia="Times New Roman" w:hAnsi="Calibri"/>
+                <w:color w:val="000000"/>
+                <w:sz w:val="20"/>
+                <w:szCs w:val="20"/>
+              </w:rPr>
+              <w:t>Edinburgh</w:t>
             </w:r>
           </w:p>
         </w:tc>
@@ -5760,6 +6555,7 @@
                 <w:szCs w:val="20"/>
               </w:rPr>
             </w:pPr>
+            <w:proofErr w:type="spellStart"/>
             <w:r>
               <w:rPr>
                 <w:rFonts w:ascii="Calibri" w:eastAsia="Times New Roman" w:hAnsi="Calibri" w:cs="Tahoma"/>
@@ -5769,6 +6565,7 @@
               </w:rPr>
               <w:t>Jothy</w:t>
             </w:r>
+            <w:proofErr w:type="spellEnd"/>
           </w:p>
         </w:tc>
         <w:tc>
@@ -5840,6 +6637,7 @@
                 <w:szCs w:val="20"/>
               </w:rPr>
             </w:pPr>
+            <w:proofErr w:type="spellStart"/>
             <w:r>
               <w:rPr>
                 <w:rFonts w:ascii="Calibri" w:eastAsia="Times New Roman" w:hAnsi="Calibri" w:cs="Tahoma"/>
@@ -5849,6 +6647,7 @@
               </w:rPr>
               <w:t>Drahoslav</w:t>
             </w:r>
+            <w:proofErr w:type="spellEnd"/>
           </w:p>
         </w:tc>
         <w:tc>
@@ -5898,6 +6697,972 @@
                 <w:szCs w:val="20"/>
               </w:rPr>
               <w:t>Royal Hospital for Sick Children Edinburgh</w:t>
+            </w:r>
+          </w:p>
+        </w:tc>
+      </w:tr>
+      <w:tr>
+        <w:trPr>
+          <w:trHeight w:val="228"/>
+        </w:trPr>
+        <w:tc>
+          <w:tcPr>
+            <w:tcW w:w="1629" w:type="dxa"/>
+            <w:vAlign w:val="bottom"/>
+          </w:tcPr>
+          <w:p>
+            <w:pPr>
+              <w:rPr>
+                <w:rFonts w:ascii="Calibri" w:eastAsia="Times New Roman" w:hAnsi="Calibri" w:cs="Tahoma"/>
+                <w:color w:val="212121"/>
+                <w:sz w:val="20"/>
+                <w:szCs w:val="20"/>
+              </w:rPr>
+            </w:pPr>
+            <w:r>
+              <w:rPr>
+                <w:rFonts w:ascii="Calibri" w:eastAsia="Times New Roman" w:hAnsi="Calibri" w:cs="Tahoma"/>
+                <w:color w:val="212121"/>
+                <w:sz w:val="20"/>
+                <w:szCs w:val="20"/>
+              </w:rPr>
+              <w:t xml:space="preserve">Felice </w:t>
+            </w:r>
+          </w:p>
+        </w:tc>
+        <w:tc>
+          <w:tcPr>
+            <w:tcW w:w="1906" w:type="dxa"/>
+            <w:vAlign w:val="bottom"/>
+          </w:tcPr>
+          <w:p>
+            <w:pPr>
+              <w:rPr>
+                <w:rFonts w:ascii="Calibri" w:eastAsia="Times New Roman" w:hAnsi="Calibri" w:cs="Tahoma"/>
+                <w:color w:val="212121"/>
+                <w:sz w:val="20"/>
+                <w:szCs w:val="20"/>
+              </w:rPr>
+            </w:pPr>
+            <w:proofErr w:type="spellStart"/>
+            <w:r>
+              <w:rPr>
+                <w:rFonts w:ascii="Calibri" w:eastAsia="Times New Roman" w:hAnsi="Calibri" w:cs="Tahoma"/>
+                <w:color w:val="212121"/>
+                <w:sz w:val="20"/>
+                <w:szCs w:val="20"/>
+              </w:rPr>
+              <w:t>D’Arco</w:t>
+            </w:r>
+            <w:proofErr w:type="spellEnd"/>
+          </w:p>
+        </w:tc>
+        <w:tc>
+          <w:tcPr>
+            <w:tcW w:w="5554" w:type="dxa"/>
+            <w:vAlign w:val="bottom"/>
+          </w:tcPr>
+          <w:p>
+            <w:pPr>
+              <w:rPr>
+                <w:rFonts w:ascii="Calibri" w:eastAsia="Times New Roman" w:hAnsi="Calibri"/>
+                <w:color w:val="000000"/>
+                <w:sz w:val="20"/>
+                <w:szCs w:val="20"/>
+              </w:rPr>
+            </w:pPr>
+            <w:r>
+              <w:rPr>
+                <w:rFonts w:ascii="Calibri" w:eastAsia="Times New Roman" w:hAnsi="Calibri"/>
+                <w:color w:val="000000"/>
+                <w:sz w:val="20"/>
+                <w:szCs w:val="20"/>
+              </w:rPr>
+              <w:t>GOSH, UK</w:t>
+            </w:r>
+          </w:p>
+        </w:tc>
+      </w:tr>
+      <w:tr>
+        <w:trPr>
+          <w:trHeight w:val="228"/>
+        </w:trPr>
+        <w:tc>
+          <w:tcPr>
+            <w:tcW w:w="1629" w:type="dxa"/>
+            <w:vAlign w:val="bottom"/>
+          </w:tcPr>
+          <w:p>
+            <w:pPr>
+              <w:rPr>
+                <w:rFonts w:ascii="Calibri" w:eastAsia="Times New Roman" w:hAnsi="Calibri" w:cs="Tahoma"/>
+                <w:color w:val="212121"/>
+                <w:sz w:val="20"/>
+                <w:szCs w:val="20"/>
+              </w:rPr>
+            </w:pPr>
+            <w:proofErr w:type="spellStart"/>
+            <w:r>
+              <w:rPr>
+                <w:rFonts w:ascii="Calibri" w:eastAsia="Times New Roman" w:hAnsi="Calibri" w:cs="Tahoma"/>
+                <w:color w:val="212121"/>
+                <w:sz w:val="20"/>
+                <w:szCs w:val="20"/>
+              </w:rPr>
+              <w:t>Kshitij</w:t>
+            </w:r>
+            <w:proofErr w:type="spellEnd"/>
+          </w:p>
+        </w:tc>
+        <w:tc>
+          <w:tcPr>
+            <w:tcW w:w="1906" w:type="dxa"/>
+            <w:vAlign w:val="bottom"/>
+          </w:tcPr>
+          <w:p>
+            <w:pPr>
+              <w:rPr>
+                <w:rFonts w:ascii="Calibri" w:eastAsia="Times New Roman" w:hAnsi="Calibri" w:cs="Tahoma"/>
+                <w:color w:val="212121"/>
+                <w:sz w:val="20"/>
+                <w:szCs w:val="20"/>
+              </w:rPr>
+            </w:pPr>
+            <w:r>
+              <w:rPr>
+                <w:rFonts w:ascii="Calibri" w:eastAsia="Times New Roman" w:hAnsi="Calibri" w:cs="Tahoma"/>
+                <w:color w:val="212121"/>
+                <w:sz w:val="20"/>
+                <w:szCs w:val="20"/>
+              </w:rPr>
+              <w:t>Mankad</w:t>
+            </w:r>
+          </w:p>
+        </w:tc>
+        <w:tc>
+          <w:tcPr>
+            <w:tcW w:w="5554" w:type="dxa"/>
+            <w:vAlign w:val="bottom"/>
+          </w:tcPr>
+          <w:p>
+            <w:pPr>
+              <w:rPr>
+                <w:rFonts w:ascii="Calibri" w:eastAsia="Times New Roman" w:hAnsi="Calibri"/>
+                <w:color w:val="000000"/>
+                <w:sz w:val="20"/>
+                <w:szCs w:val="20"/>
+              </w:rPr>
+            </w:pPr>
+            <w:r>
+              <w:rPr>
+                <w:rFonts w:ascii="Calibri" w:eastAsia="Times New Roman" w:hAnsi="Calibri"/>
+                <w:color w:val="000000"/>
+                <w:sz w:val="20"/>
+                <w:szCs w:val="20"/>
+              </w:rPr>
+              <w:t>GOSH, UK</w:t>
+            </w:r>
+          </w:p>
+        </w:tc>
+      </w:tr>
+      <w:tr>
+        <w:trPr>
+          <w:trHeight w:val="228"/>
+        </w:trPr>
+        <w:tc>
+          <w:tcPr>
+            <w:tcW w:w="1629" w:type="dxa"/>
+            <w:vAlign w:val="bottom"/>
+          </w:tcPr>
+          <w:p>
+            <w:pPr>
+              <w:rPr>
+                <w:rFonts w:ascii="Calibri" w:eastAsia="Times New Roman" w:hAnsi="Calibri" w:cs="Tahoma"/>
+                <w:color w:val="212121"/>
+                <w:sz w:val="20"/>
+                <w:szCs w:val="20"/>
+              </w:rPr>
+            </w:pPr>
+            <w:r>
+              <w:rPr>
+                <w:rFonts w:ascii="Calibri" w:eastAsia="Times New Roman" w:hAnsi="Calibri" w:cs="Tahoma"/>
+                <w:color w:val="212121"/>
+                <w:sz w:val="20"/>
+                <w:szCs w:val="20"/>
+              </w:rPr>
+              <w:t>Aswin</w:t>
+            </w:r>
+          </w:p>
+        </w:tc>
+        <w:tc>
+          <w:tcPr>
+            <w:tcW w:w="1906" w:type="dxa"/>
+            <w:vAlign w:val="bottom"/>
+          </w:tcPr>
+          <w:p>
+            <w:pPr>
+              <w:rPr>
+                <w:rFonts w:ascii="Calibri" w:eastAsia="Times New Roman" w:hAnsi="Calibri" w:cs="Tahoma"/>
+                <w:color w:val="212121"/>
+                <w:sz w:val="20"/>
+                <w:szCs w:val="20"/>
+              </w:rPr>
+            </w:pPr>
+            <w:r>
+              <w:rPr>
+                <w:rFonts w:ascii="Calibri" w:eastAsia="Times New Roman" w:hAnsi="Calibri" w:cs="Tahoma"/>
+                <w:color w:val="212121"/>
+                <w:sz w:val="20"/>
+                <w:szCs w:val="20"/>
+              </w:rPr>
+              <w:t>Chari</w:t>
+            </w:r>
+          </w:p>
+        </w:tc>
+        <w:tc>
+          <w:tcPr>
+            <w:tcW w:w="5554" w:type="dxa"/>
+            <w:vAlign w:val="bottom"/>
+          </w:tcPr>
+          <w:p>
+            <w:pPr>
+              <w:rPr>
+                <w:rFonts w:ascii="Calibri" w:eastAsia="Times New Roman" w:hAnsi="Calibri"/>
+                <w:color w:val="000000"/>
+                <w:sz w:val="20"/>
+                <w:szCs w:val="20"/>
+              </w:rPr>
+            </w:pPr>
+            <w:r>
+              <w:rPr>
+                <w:rFonts w:ascii="Calibri" w:eastAsia="Times New Roman" w:hAnsi="Calibri"/>
+                <w:color w:val="000000"/>
+                <w:sz w:val="20"/>
+                <w:szCs w:val="20"/>
+              </w:rPr>
+              <w:t>GOSH, UK</w:t>
+            </w:r>
+          </w:p>
+        </w:tc>
+      </w:tr>
+      <w:tr>
+        <w:trPr>
+          <w:trHeight w:val="228"/>
+        </w:trPr>
+        <w:tc>
+          <w:tcPr>
+            <w:tcW w:w="1629" w:type="dxa"/>
+            <w:vAlign w:val="bottom"/>
+          </w:tcPr>
+          <w:p>
+            <w:pPr>
+              <w:rPr>
+                <w:rFonts w:ascii="Calibri" w:eastAsia="Times New Roman" w:hAnsi="Calibri" w:cs="Tahoma"/>
+                <w:color w:val="212121"/>
+                <w:sz w:val="20"/>
+                <w:szCs w:val="20"/>
+              </w:rPr>
+            </w:pPr>
+            <w:r>
+              <w:rPr>
+                <w:rFonts w:ascii="Calibri" w:eastAsia="Times New Roman" w:hAnsi="Calibri" w:cs="Tahoma"/>
+                <w:color w:val="212121"/>
+                <w:sz w:val="20"/>
+                <w:szCs w:val="20"/>
+              </w:rPr>
+              <w:t>Antonio</w:t>
+            </w:r>
+          </w:p>
+        </w:tc>
+        <w:tc>
+          <w:tcPr>
+            <w:tcW w:w="1906" w:type="dxa"/>
+            <w:vAlign w:val="bottom"/>
+          </w:tcPr>
+          <w:p>
+            <w:pPr>
+              <w:rPr>
+                <w:rFonts w:ascii="Calibri" w:eastAsia="Times New Roman" w:hAnsi="Calibri" w:cs="Tahoma"/>
+                <w:color w:val="212121"/>
+                <w:sz w:val="20"/>
+                <w:szCs w:val="20"/>
+              </w:rPr>
+            </w:pPr>
+            <w:r>
+              <w:rPr>
+                <w:rFonts w:ascii="Calibri" w:eastAsia="Times New Roman" w:hAnsi="Calibri" w:cs="Tahoma"/>
+                <w:color w:val="212121"/>
+                <w:sz w:val="20"/>
+                <w:szCs w:val="20"/>
+              </w:rPr>
+              <w:t>Napolitano</w:t>
+            </w:r>
+          </w:p>
+        </w:tc>
+        <w:tc>
+          <w:tcPr>
+            <w:tcW w:w="5554" w:type="dxa"/>
+            <w:vAlign w:val="bottom"/>
+          </w:tcPr>
+          <w:p>
+            <w:pPr>
+              <w:rPr>
+                <w:rFonts w:ascii="Calibri" w:eastAsia="Times New Roman" w:hAnsi="Calibri"/>
+                <w:color w:val="000000"/>
+                <w:sz w:val="20"/>
+                <w:szCs w:val="20"/>
+              </w:rPr>
+            </w:pPr>
+            <w:r>
+              <w:rPr>
+                <w:rFonts w:ascii="Calibri" w:eastAsia="Times New Roman" w:hAnsi="Calibri"/>
+                <w:color w:val="000000"/>
+                <w:sz w:val="20"/>
+                <w:szCs w:val="20"/>
+              </w:rPr>
+              <w:t xml:space="preserve">IRCCS Bambino </w:t>
+            </w:r>
+            <w:proofErr w:type="spellStart"/>
+            <w:r>
+              <w:rPr>
+                <w:rFonts w:ascii="Calibri" w:eastAsia="Times New Roman" w:hAnsi="Calibri"/>
+                <w:color w:val="000000"/>
+                <w:sz w:val="20"/>
+                <w:szCs w:val="20"/>
+              </w:rPr>
+              <w:t>Gesù</w:t>
+            </w:r>
+            <w:proofErr w:type="spellEnd"/>
+            <w:r>
+              <w:rPr>
+                <w:rFonts w:ascii="Calibri" w:eastAsia="Times New Roman" w:hAnsi="Calibri"/>
+                <w:color w:val="000000"/>
+                <w:sz w:val="20"/>
+                <w:szCs w:val="20"/>
+              </w:rPr>
+              <w:t xml:space="preserve"> Children's Hospital</w:t>
+            </w:r>
+            <w:r>
+              <w:rPr>
+                <w:rFonts w:ascii="Calibri" w:eastAsia="Times New Roman" w:hAnsi="Calibri"/>
+                <w:color w:val="000000"/>
+                <w:sz w:val="20"/>
+                <w:szCs w:val="20"/>
+              </w:rPr>
+              <w:t>, Rome, Italy</w:t>
+            </w:r>
+          </w:p>
+        </w:tc>
+      </w:tr>
+      <w:tr>
+        <w:trPr>
+          <w:trHeight w:val="228"/>
+        </w:trPr>
+        <w:tc>
+          <w:tcPr>
+            <w:tcW w:w="1629" w:type="dxa"/>
+            <w:vAlign w:val="bottom"/>
+          </w:tcPr>
+          <w:p>
+            <w:pPr>
+              <w:rPr>
+                <w:rFonts w:ascii="Calibri" w:eastAsia="Times New Roman" w:hAnsi="Calibri" w:cs="Tahoma"/>
+                <w:color w:val="212121"/>
+                <w:sz w:val="20"/>
+                <w:szCs w:val="20"/>
+              </w:rPr>
+            </w:pPr>
+            <w:r>
+              <w:rPr>
+                <w:rFonts w:ascii="Calibri" w:eastAsia="Times New Roman" w:hAnsi="Calibri" w:cs="Tahoma"/>
+                <w:color w:val="212121"/>
+                <w:sz w:val="20"/>
+                <w:szCs w:val="20"/>
+              </w:rPr>
+              <w:t>Luca</w:t>
+            </w:r>
+          </w:p>
+        </w:tc>
+        <w:tc>
+          <w:tcPr>
+            <w:tcW w:w="1906" w:type="dxa"/>
+            <w:vAlign w:val="bottom"/>
+          </w:tcPr>
+          <w:p>
+            <w:pPr>
+              <w:rPr>
+                <w:rFonts w:ascii="Calibri" w:eastAsia="Times New Roman" w:hAnsi="Calibri" w:cs="Tahoma"/>
+                <w:color w:val="212121"/>
+                <w:sz w:val="20"/>
+                <w:szCs w:val="20"/>
+              </w:rPr>
+            </w:pPr>
+            <w:r>
+              <w:rPr>
+                <w:rFonts w:ascii="Calibri" w:eastAsia="Times New Roman" w:hAnsi="Calibri" w:cs="Tahoma"/>
+                <w:color w:val="212121"/>
+                <w:sz w:val="20"/>
+                <w:szCs w:val="20"/>
+              </w:rPr>
+              <w:t>De Palma</w:t>
+            </w:r>
+          </w:p>
+        </w:tc>
+        <w:tc>
+          <w:tcPr>
+            <w:tcW w:w="5554" w:type="dxa"/>
+            <w:vAlign w:val="bottom"/>
+          </w:tcPr>
+          <w:p>
+            <w:pPr>
+              <w:rPr>
+                <w:rFonts w:ascii="Calibri" w:eastAsia="Times New Roman" w:hAnsi="Calibri"/>
+                <w:color w:val="000000"/>
+                <w:sz w:val="20"/>
+                <w:szCs w:val="20"/>
+              </w:rPr>
+            </w:pPr>
+            <w:r>
+              <w:rPr>
+                <w:rFonts w:ascii="Calibri" w:eastAsia="Times New Roman" w:hAnsi="Calibri"/>
+                <w:color w:val="000000"/>
+                <w:sz w:val="20"/>
+                <w:szCs w:val="20"/>
+              </w:rPr>
+              <w:t xml:space="preserve">IRCCS Bambino </w:t>
+            </w:r>
+            <w:proofErr w:type="spellStart"/>
+            <w:r>
+              <w:rPr>
+                <w:rFonts w:ascii="Calibri" w:eastAsia="Times New Roman" w:hAnsi="Calibri"/>
+                <w:color w:val="000000"/>
+                <w:sz w:val="20"/>
+                <w:szCs w:val="20"/>
+              </w:rPr>
+              <w:t>Gesù</w:t>
+            </w:r>
+            <w:proofErr w:type="spellEnd"/>
+            <w:r>
+              <w:rPr>
+                <w:rFonts w:ascii="Calibri" w:eastAsia="Times New Roman" w:hAnsi="Calibri"/>
+                <w:color w:val="000000"/>
+                <w:sz w:val="20"/>
+                <w:szCs w:val="20"/>
+              </w:rPr>
+              <w:t xml:space="preserve"> Children's Hospital</w:t>
+            </w:r>
+            <w:r>
+              <w:rPr>
+                <w:rFonts w:ascii="Calibri" w:eastAsia="Times New Roman" w:hAnsi="Calibri"/>
+                <w:color w:val="000000"/>
+                <w:sz w:val="20"/>
+                <w:szCs w:val="20"/>
+              </w:rPr>
+              <w:t>, Rome, Italy</w:t>
+            </w:r>
+          </w:p>
+        </w:tc>
+      </w:tr>
+      <w:tr>
+        <w:trPr>
+          <w:trHeight w:val="228"/>
+        </w:trPr>
+        <w:tc>
+          <w:tcPr>
+            <w:tcW w:w="1629" w:type="dxa"/>
+            <w:vAlign w:val="bottom"/>
+          </w:tcPr>
+          <w:p>
+            <w:pPr>
+              <w:rPr>
+                <w:rFonts w:ascii="Calibri" w:eastAsia="Times New Roman" w:hAnsi="Calibri" w:cs="Tahoma"/>
+                <w:color w:val="212121"/>
+                <w:sz w:val="20"/>
+                <w:szCs w:val="20"/>
+              </w:rPr>
+            </w:pPr>
+            <w:r>
+              <w:rPr>
+                <w:rFonts w:ascii="Calibri" w:eastAsia="Times New Roman" w:hAnsi="Calibri" w:cs="Tahoma"/>
+                <w:color w:val="212121"/>
+                <w:sz w:val="20"/>
+                <w:szCs w:val="20"/>
+              </w:rPr>
+              <w:t>Alessandro</w:t>
+            </w:r>
+          </w:p>
+        </w:tc>
+        <w:tc>
+          <w:tcPr>
+            <w:tcW w:w="1906" w:type="dxa"/>
+            <w:vAlign w:val="bottom"/>
+          </w:tcPr>
+          <w:p>
+            <w:pPr>
+              <w:rPr>
+                <w:rFonts w:ascii="Calibri" w:eastAsia="Times New Roman" w:hAnsi="Calibri" w:cs="Tahoma"/>
+                <w:color w:val="212121"/>
+                <w:sz w:val="20"/>
+                <w:szCs w:val="20"/>
+              </w:rPr>
+            </w:pPr>
+            <w:r>
+              <w:rPr>
+                <w:rFonts w:ascii="Calibri" w:eastAsia="Times New Roman" w:hAnsi="Calibri" w:cs="Tahoma"/>
+                <w:color w:val="212121"/>
+                <w:sz w:val="20"/>
+                <w:szCs w:val="20"/>
+              </w:rPr>
+              <w:t xml:space="preserve">De </w:t>
+            </w:r>
+            <w:proofErr w:type="spellStart"/>
+            <w:r>
+              <w:rPr>
+                <w:rFonts w:ascii="Calibri" w:eastAsia="Times New Roman" w:hAnsi="Calibri" w:cs="Tahoma"/>
+                <w:color w:val="212121"/>
+                <w:sz w:val="20"/>
+                <w:szCs w:val="20"/>
+              </w:rPr>
+              <w:t>Benedictis</w:t>
+            </w:r>
+            <w:proofErr w:type="spellEnd"/>
+          </w:p>
+        </w:tc>
+        <w:tc>
+          <w:tcPr>
+            <w:tcW w:w="5554" w:type="dxa"/>
+            <w:vAlign w:val="bottom"/>
+          </w:tcPr>
+          <w:p>
+            <w:pPr>
+              <w:rPr>
+                <w:rFonts w:ascii="Calibri" w:eastAsia="Times New Roman" w:hAnsi="Calibri"/>
+                <w:color w:val="000000"/>
+                <w:sz w:val="20"/>
+                <w:szCs w:val="20"/>
+              </w:rPr>
+            </w:pPr>
+            <w:r>
+              <w:rPr>
+                <w:rFonts w:ascii="Calibri" w:eastAsia="Times New Roman" w:hAnsi="Calibri"/>
+                <w:color w:val="000000"/>
+                <w:sz w:val="20"/>
+                <w:szCs w:val="20"/>
+              </w:rPr>
+              <w:t xml:space="preserve">IRCCS Bambino </w:t>
+            </w:r>
+            <w:proofErr w:type="spellStart"/>
+            <w:r>
+              <w:rPr>
+                <w:rFonts w:ascii="Calibri" w:eastAsia="Times New Roman" w:hAnsi="Calibri"/>
+                <w:color w:val="000000"/>
+                <w:sz w:val="20"/>
+                <w:szCs w:val="20"/>
+              </w:rPr>
+              <w:t>Gesù</w:t>
+            </w:r>
+            <w:proofErr w:type="spellEnd"/>
+            <w:r>
+              <w:rPr>
+                <w:rFonts w:ascii="Calibri" w:eastAsia="Times New Roman" w:hAnsi="Calibri"/>
+                <w:color w:val="000000"/>
+                <w:sz w:val="20"/>
+                <w:szCs w:val="20"/>
+              </w:rPr>
+              <w:t xml:space="preserve"> Children's Hospital</w:t>
+            </w:r>
+            <w:r>
+              <w:rPr>
+                <w:rFonts w:ascii="Calibri" w:eastAsia="Times New Roman" w:hAnsi="Calibri"/>
+                <w:color w:val="000000"/>
+                <w:sz w:val="20"/>
+                <w:szCs w:val="20"/>
+              </w:rPr>
+              <w:t>, Rome, Italy</w:t>
+            </w:r>
+          </w:p>
+        </w:tc>
+      </w:tr>
+      <w:tr>
+        <w:trPr>
+          <w:trHeight w:val="228"/>
+        </w:trPr>
+        <w:tc>
+          <w:tcPr>
+            <w:tcW w:w="1629" w:type="dxa"/>
+            <w:vAlign w:val="bottom"/>
+          </w:tcPr>
+          <w:p>
+            <w:pPr>
+              <w:rPr>
+                <w:rFonts w:ascii="Calibri" w:eastAsia="Times New Roman" w:hAnsi="Calibri" w:cs="Tahoma"/>
+                <w:color w:val="212121"/>
+                <w:sz w:val="20"/>
+                <w:szCs w:val="20"/>
+              </w:rPr>
+            </w:pPr>
+            <w:r>
+              <w:rPr>
+                <w:rFonts w:ascii="Calibri" w:eastAsia="Times New Roman" w:hAnsi="Calibri" w:cs="Tahoma"/>
+                <w:color w:val="212121"/>
+                <w:sz w:val="20"/>
+                <w:szCs w:val="20"/>
+              </w:rPr>
+              <w:t>Camilla</w:t>
+            </w:r>
+          </w:p>
+        </w:tc>
+        <w:tc>
+          <w:tcPr>
+            <w:tcW w:w="1906" w:type="dxa"/>
+            <w:vAlign w:val="bottom"/>
+          </w:tcPr>
+          <w:p>
+            <w:pPr>
+              <w:rPr>
+                <w:rFonts w:ascii="Calibri" w:eastAsia="Times New Roman" w:hAnsi="Calibri" w:cs="Tahoma"/>
+                <w:color w:val="212121"/>
+                <w:sz w:val="20"/>
+                <w:szCs w:val="20"/>
+              </w:rPr>
+            </w:pPr>
+            <w:r>
+              <w:rPr>
+                <w:rFonts w:ascii="Calibri" w:eastAsia="Times New Roman" w:hAnsi="Calibri" w:cs="Tahoma"/>
+                <w:color w:val="212121"/>
+                <w:sz w:val="20"/>
+                <w:szCs w:val="20"/>
+              </w:rPr>
+              <w:t>Rossi-</w:t>
+            </w:r>
+            <w:proofErr w:type="spellStart"/>
+            <w:r>
+              <w:rPr>
+                <w:rFonts w:ascii="Calibri" w:eastAsia="Times New Roman" w:hAnsi="Calibri" w:cs="Tahoma"/>
+                <w:color w:val="212121"/>
+                <w:sz w:val="20"/>
+                <w:szCs w:val="20"/>
+              </w:rPr>
+              <w:t>Espagnet</w:t>
+            </w:r>
+            <w:proofErr w:type="spellEnd"/>
+          </w:p>
+        </w:tc>
+        <w:tc>
+          <w:tcPr>
+            <w:tcW w:w="5554" w:type="dxa"/>
+            <w:vAlign w:val="bottom"/>
+          </w:tcPr>
+          <w:p>
+            <w:pPr>
+              <w:rPr>
+                <w:rFonts w:ascii="Calibri" w:eastAsia="Times New Roman" w:hAnsi="Calibri"/>
+                <w:color w:val="000000"/>
+                <w:sz w:val="20"/>
+                <w:szCs w:val="20"/>
+              </w:rPr>
+            </w:pPr>
+            <w:r>
+              <w:rPr>
+                <w:rFonts w:ascii="Calibri" w:eastAsia="Times New Roman" w:hAnsi="Calibri"/>
+                <w:color w:val="000000"/>
+                <w:sz w:val="20"/>
+                <w:szCs w:val="20"/>
+              </w:rPr>
+              <w:t xml:space="preserve">IRCCS Bambino </w:t>
+            </w:r>
+            <w:proofErr w:type="spellStart"/>
+            <w:r>
+              <w:rPr>
+                <w:rFonts w:ascii="Calibri" w:eastAsia="Times New Roman" w:hAnsi="Calibri"/>
+                <w:color w:val="000000"/>
+                <w:sz w:val="20"/>
+                <w:szCs w:val="20"/>
+              </w:rPr>
+              <w:t>Gesù</w:t>
+            </w:r>
+            <w:proofErr w:type="spellEnd"/>
+            <w:r>
+              <w:rPr>
+                <w:rFonts w:ascii="Calibri" w:eastAsia="Times New Roman" w:hAnsi="Calibri"/>
+                <w:color w:val="000000"/>
+                <w:sz w:val="20"/>
+                <w:szCs w:val="20"/>
+              </w:rPr>
+              <w:t xml:space="preserve"> Children's Hospital</w:t>
+            </w:r>
+            <w:r>
+              <w:rPr>
+                <w:rFonts w:ascii="Calibri" w:eastAsia="Times New Roman" w:hAnsi="Calibri"/>
+                <w:color w:val="000000"/>
+                <w:sz w:val="20"/>
+                <w:szCs w:val="20"/>
+              </w:rPr>
+              <w:t>, Rome, Italy</w:t>
+            </w:r>
+          </w:p>
+        </w:tc>
+      </w:tr>
+      <w:tr>
+        <w:trPr>
+          <w:trHeight w:val="228"/>
+        </w:trPr>
+        <w:tc>
+          <w:tcPr>
+            <w:tcW w:w="1629" w:type="dxa"/>
+            <w:vAlign w:val="bottom"/>
+          </w:tcPr>
+          <w:p>
+            <w:pPr>
+              <w:rPr>
+                <w:rFonts w:ascii="Calibri" w:eastAsia="Times New Roman" w:hAnsi="Calibri" w:cs="Tahoma"/>
+                <w:color w:val="212121"/>
+                <w:sz w:val="20"/>
+                <w:szCs w:val="20"/>
+              </w:rPr>
+            </w:pPr>
+            <w:r>
+              <w:rPr>
+                <w:rFonts w:ascii="Calibri" w:eastAsia="Times New Roman" w:hAnsi="Calibri" w:cs="Tahoma"/>
+                <w:color w:val="212121"/>
+                <w:sz w:val="20"/>
+                <w:szCs w:val="20"/>
+              </w:rPr>
+              <w:t>Christopher</w:t>
+            </w:r>
+          </w:p>
+        </w:tc>
+        <w:tc>
+          <w:tcPr>
+            <w:tcW w:w="1906" w:type="dxa"/>
+            <w:vAlign w:val="bottom"/>
+          </w:tcPr>
+          <w:p>
+            <w:pPr>
+              <w:rPr>
+                <w:rFonts w:ascii="Calibri" w:eastAsia="Times New Roman" w:hAnsi="Calibri" w:cs="Tahoma"/>
+                <w:color w:val="212121"/>
+                <w:sz w:val="20"/>
+                <w:szCs w:val="20"/>
+              </w:rPr>
+            </w:pPr>
+            <w:proofErr w:type="spellStart"/>
+            <w:r>
+              <w:rPr>
+                <w:rFonts w:ascii="Calibri" w:eastAsia="Times New Roman" w:hAnsi="Calibri" w:cs="Tahoma"/>
+                <w:color w:val="212121"/>
+                <w:sz w:val="20"/>
+                <w:szCs w:val="20"/>
+              </w:rPr>
+              <w:t>Güttler</w:t>
+            </w:r>
+            <w:proofErr w:type="spellEnd"/>
+          </w:p>
+        </w:tc>
+        <w:tc>
+          <w:tcPr>
+            <w:tcW w:w="5554" w:type="dxa"/>
+            <w:vAlign w:val="bottom"/>
+          </w:tcPr>
+          <w:p>
+            <w:pPr>
+              <w:rPr>
+                <w:rFonts w:ascii="Calibri" w:eastAsia="Times New Roman" w:hAnsi="Calibri"/>
+                <w:color w:val="000000"/>
+                <w:sz w:val="20"/>
+                <w:szCs w:val="20"/>
+              </w:rPr>
+            </w:pPr>
+            <w:proofErr w:type="spellStart"/>
+            <w:r>
+              <w:rPr>
+                <w:rFonts w:ascii="Calibri" w:eastAsia="Times New Roman" w:hAnsi="Calibri"/>
+                <w:color w:val="000000"/>
+                <w:sz w:val="20"/>
+                <w:szCs w:val="20"/>
+              </w:rPr>
+              <w:t>Charité</w:t>
+            </w:r>
+            <w:proofErr w:type="spellEnd"/>
+            <w:r>
+              <w:rPr>
+                <w:rFonts w:ascii="Calibri" w:eastAsia="Times New Roman" w:hAnsi="Calibri"/>
+                <w:color w:val="000000"/>
+                <w:sz w:val="20"/>
+                <w:szCs w:val="20"/>
+              </w:rPr>
+              <w:t xml:space="preserve"> University Hospital Berlin, Germany</w:t>
+            </w:r>
+          </w:p>
+        </w:tc>
+      </w:tr>
+      <w:tr>
+        <w:trPr>
+          <w:trHeight w:val="228"/>
+        </w:trPr>
+        <w:tc>
+          <w:tcPr>
+            <w:tcW w:w="1629" w:type="dxa"/>
+            <w:vAlign w:val="bottom"/>
+          </w:tcPr>
+          <w:p>
+            <w:pPr>
+              <w:rPr>
+                <w:rFonts w:ascii="Calibri" w:eastAsia="Times New Roman" w:hAnsi="Calibri" w:cs="Tahoma"/>
+                <w:color w:val="212121"/>
+                <w:sz w:val="20"/>
+                <w:szCs w:val="20"/>
+              </w:rPr>
+            </w:pPr>
+            <w:r>
+              <w:rPr>
+                <w:rFonts w:ascii="Calibri" w:eastAsia="Times New Roman" w:hAnsi="Calibri" w:cs="Tahoma"/>
+                <w:color w:val="212121"/>
+                <w:sz w:val="20"/>
+                <w:szCs w:val="20"/>
+              </w:rPr>
+              <w:t>Anna</w:t>
+            </w:r>
+          </w:p>
+        </w:tc>
+        <w:tc>
+          <w:tcPr>
+            <w:tcW w:w="1906" w:type="dxa"/>
+            <w:vAlign w:val="bottom"/>
+          </w:tcPr>
+          <w:p>
+            <w:pPr>
+              <w:rPr>
+                <w:rFonts w:ascii="Calibri" w:eastAsia="Times New Roman" w:hAnsi="Calibri" w:cs="Tahoma"/>
+                <w:color w:val="212121"/>
+                <w:sz w:val="20"/>
+                <w:szCs w:val="20"/>
+              </w:rPr>
+            </w:pPr>
+            <w:r>
+              <w:rPr>
+                <w:rFonts w:ascii="Calibri" w:eastAsia="Times New Roman" w:hAnsi="Calibri" w:cs="Tahoma"/>
+                <w:color w:val="212121"/>
+                <w:sz w:val="20"/>
+                <w:szCs w:val="20"/>
+              </w:rPr>
+              <w:t>Tietze</w:t>
+            </w:r>
+          </w:p>
+        </w:tc>
+        <w:tc>
+          <w:tcPr>
+            <w:tcW w:w="5554" w:type="dxa"/>
+            <w:vAlign w:val="bottom"/>
+          </w:tcPr>
+          <w:p>
+            <w:pPr>
+              <w:rPr>
+                <w:rFonts w:ascii="Calibri" w:eastAsia="Times New Roman" w:hAnsi="Calibri"/>
+                <w:color w:val="000000"/>
+                <w:sz w:val="20"/>
+                <w:szCs w:val="20"/>
+              </w:rPr>
+            </w:pPr>
+            <w:proofErr w:type="spellStart"/>
+            <w:r>
+              <w:rPr>
+                <w:rFonts w:ascii="Calibri" w:eastAsia="Times New Roman" w:hAnsi="Calibri"/>
+                <w:color w:val="000000"/>
+                <w:sz w:val="20"/>
+                <w:szCs w:val="20"/>
+              </w:rPr>
+              <w:t>Charité</w:t>
+            </w:r>
+            <w:proofErr w:type="spellEnd"/>
+            <w:r>
+              <w:rPr>
+                <w:rFonts w:ascii="Calibri" w:eastAsia="Times New Roman" w:hAnsi="Calibri"/>
+                <w:color w:val="000000"/>
+                <w:sz w:val="20"/>
+                <w:szCs w:val="20"/>
+              </w:rPr>
+              <w:t xml:space="preserve"> University Hospital Berlin, Germany</w:t>
+            </w:r>
+          </w:p>
+        </w:tc>
+      </w:tr>
+      <w:tr>
+        <w:trPr>
+          <w:trHeight w:val="228"/>
+        </w:trPr>
+        <w:tc>
+          <w:tcPr>
+            <w:tcW w:w="1629" w:type="dxa"/>
+            <w:vAlign w:val="bottom"/>
+          </w:tcPr>
+          <w:p>
+            <w:pPr>
+              <w:rPr>
+                <w:rFonts w:ascii="Calibri" w:eastAsia="Times New Roman" w:hAnsi="Calibri" w:cs="Tahoma"/>
+                <w:color w:val="212121"/>
+                <w:sz w:val="20"/>
+                <w:szCs w:val="20"/>
+              </w:rPr>
+            </w:pPr>
+            <w:r>
+              <w:rPr>
+                <w:rFonts w:ascii="Calibri" w:eastAsia="Times New Roman" w:hAnsi="Calibri" w:cs="Tahoma"/>
+                <w:color w:val="212121"/>
+                <w:sz w:val="20"/>
+                <w:szCs w:val="20"/>
+              </w:rPr>
+              <w:t>Terence</w:t>
+            </w:r>
+          </w:p>
+        </w:tc>
+        <w:tc>
+          <w:tcPr>
+            <w:tcW w:w="1906" w:type="dxa"/>
+            <w:vAlign w:val="bottom"/>
+          </w:tcPr>
+          <w:p>
+            <w:pPr>
+              <w:rPr>
+                <w:rFonts w:ascii="Calibri" w:eastAsia="Times New Roman" w:hAnsi="Calibri"/>
+                <w:color w:val="000000"/>
+                <w:sz w:val="20"/>
+                <w:szCs w:val="20"/>
+              </w:rPr>
+            </w:pPr>
+            <w:r>
+              <w:rPr>
+                <w:rFonts w:ascii="Calibri" w:eastAsia="Times New Roman" w:hAnsi="Calibri"/>
+                <w:color w:val="000000"/>
+                <w:sz w:val="20"/>
+                <w:szCs w:val="20"/>
+              </w:rPr>
+              <w:t>O’Brien</w:t>
+            </w:r>
+          </w:p>
+        </w:tc>
+        <w:tc>
+          <w:tcPr>
+            <w:tcW w:w="5554" w:type="dxa"/>
+            <w:vAlign w:val="bottom"/>
+          </w:tcPr>
+          <w:p>
+            <w:pPr>
+              <w:rPr>
+                <w:rFonts w:ascii="Calibri" w:eastAsia="Times New Roman" w:hAnsi="Calibri"/>
+                <w:color w:val="000000"/>
+                <w:sz w:val="20"/>
+                <w:szCs w:val="20"/>
+              </w:rPr>
+            </w:pPr>
+            <w:r>
+              <w:rPr>
+                <w:rFonts w:ascii="Calibri" w:eastAsia="Times New Roman" w:hAnsi="Calibri"/>
+                <w:color w:val="000000"/>
+                <w:sz w:val="20"/>
+                <w:szCs w:val="20"/>
+              </w:rPr>
+              <w:t>Monash University</w:t>
             </w:r>
           </w:p>
         </w:tc>
@@ -5907,20 +7672,7 @@
       <w:pPr>
         <w:rPr>
           <w:b/>
-        </w:rPr>
-      </w:pPr>
-    </w:p>
-    <w:p>
-      <w:pPr>
-        <w:rPr>
-          <w:b/>
-        </w:rPr>
-      </w:pPr>
-    </w:p>
-    <w:p>
-      <w:pPr>
-        <w:rPr>
-          <w:b/>
+          <w:lang w:val="en-US"/>
         </w:rPr>
       </w:pPr>
     </w:p>
@@ -5935,7 +7687,7 @@
 </file>
 
 <file path=word/styles.xml><?xml version="1.0" encoding="utf-8"?>
-<w:styles xmlns:mc="http://schemas.openxmlformats.org/markup-compatibility/2006" xmlns:r="http://schemas.openxmlformats.org/officeDocument/2006/relationships" xmlns:w="http://schemas.openxmlformats.org/wordprocessingml/2006/main" xmlns:w14="http://schemas.microsoft.com/office/word/2010/wordml" xmlns:w15="http://schemas.microsoft.com/office/word/2012/wordml" mc:Ignorable="w14 w15">
+<w:styles xmlns:mc="http://schemas.openxmlformats.org/markup-compatibility/2006" xmlns:r="http://schemas.openxmlformats.org/officeDocument/2006/relationships" xmlns:w="http://schemas.openxmlformats.org/wordprocessingml/2006/main" xmlns:w14="http://schemas.microsoft.com/office/word/2010/wordml" xmlns:w15="http://schemas.microsoft.com/office/word/2012/wordml" xmlns:w16cex="http://schemas.microsoft.com/office/word/2018/wordml/cex" xmlns:w16cid="http://schemas.microsoft.com/office/word/2016/wordml/cid" xmlns:w16="http://schemas.microsoft.com/office/word/2018/wordml" xmlns:w16sdtdh="http://schemas.microsoft.com/office/word/2020/wordml/sdtdatahash" xmlns:w16se="http://schemas.microsoft.com/office/word/2015/wordml/symex" mc:Ignorable="w14 w15 w16se w16cid w16 w16cex w16sdtdh">
   <w:docDefaults>
     <w:rPrDefault>
       <w:rPr>
@@ -5947,7 +7699,7 @@
     </w:rPrDefault>
     <w:pPrDefault/>
   </w:docDefaults>
-  <w:latentStyles w:defLockedState="0" w:defUIPriority="99" w:defSemiHidden="0" w:defUnhideWhenUsed="0" w:defQFormat="0" w:count="382">
+  <w:latentStyles w:defLockedState="0" w:defUIPriority="99" w:defSemiHidden="0" w:defUnhideWhenUsed="0" w:defQFormat="0" w:count="376">
     <w:lsdException w:name="Normal" w:uiPriority="0" w:qFormat="1"/>
     <w:lsdException w:name="heading 1" w:uiPriority="9" w:qFormat="1"/>
     <w:lsdException w:name="heading 2" w:semiHidden="1" w:uiPriority="9" w:unhideWhenUsed="1" w:qFormat="1"/>
@@ -6104,15 +7856,6 @@
     <w:lsdException w:name="Balloon Text" w:semiHidden="1" w:unhideWhenUsed="1"/>
     <w:lsdException w:name="Table Grid" w:uiPriority="39"/>
     <w:lsdException w:name="Table Theme" w:semiHidden="1" w:unhideWhenUsed="1"/>
-    <w:lsdException w:name="Note Level 1" w:semiHidden="1" w:unhideWhenUsed="1"/>
-    <w:lsdException w:name="Note Level 2" w:semiHidden="1" w:unhideWhenUsed="1"/>
-    <w:lsdException w:name="Note Level 3" w:semiHidden="1" w:unhideWhenUsed="1"/>
-    <w:lsdException w:name="Note Level 4" w:semiHidden="1" w:unhideWhenUsed="1"/>
-    <w:lsdException w:name="Note Level 5" w:semiHidden="1" w:unhideWhenUsed="1"/>
-    <w:lsdException w:name="Note Level 6" w:semiHidden="1" w:unhideWhenUsed="1"/>
-    <w:lsdException w:name="Note Level 7" w:semiHidden="1" w:unhideWhenUsed="1"/>
-    <w:lsdException w:name="Note Level 8" w:semiHidden="1" w:unhideWhenUsed="1"/>
-    <w:lsdException w:name="Note Level 9" w:semiHidden="1" w:unhideWhenUsed="1"/>
     <w:lsdException w:name="Placeholder Text" w:semiHidden="1"/>
     <w:lsdException w:name="No Spacing" w:uiPriority="1" w:qFormat="1"/>
     <w:lsdException w:name="Light Shading" w:uiPriority="60"/>
@@ -6336,13 +8079,13 @@
     <w:qFormat/>
     <w:rsid w:val="0004206B"/>
   </w:style>
-  <w:style w:type="character" w:default="1" w:styleId="DefaultParagraphFont">
+  <w:style w:type="character" w:default="1" w:styleId="Policepardfaut">
     <w:name w:val="Default Paragraph Font"/>
     <w:uiPriority w:val="1"/>
     <w:semiHidden/>
     <w:unhideWhenUsed/>
   </w:style>
-  <w:style w:type="table" w:default="1" w:styleId="TableNormal">
+  <w:style w:type="table" w:default="1" w:styleId="TableauNormal">
     <w:name w:val="Normal Table"/>
     <w:uiPriority w:val="99"/>
     <w:semiHidden/>
@@ -6357,19 +8100,18 @@
       </w:tblCellMar>
     </w:tblPr>
   </w:style>
-  <w:style w:type="numbering" w:default="1" w:styleId="NoList">
+  <w:style w:type="numbering" w:default="1" w:styleId="Aucuneliste">
     <w:name w:val="No List"/>
     <w:uiPriority w:val="99"/>
     <w:semiHidden/>
     <w:unhideWhenUsed/>
   </w:style>
-  <w:style w:type="table" w:styleId="TableGrid">
+  <w:style w:type="table" w:styleId="Grilledutableau">
     <w:name w:val="Table Grid"/>
-    <w:basedOn w:val="TableNormal"/>
+    <w:basedOn w:val="TableauNormal"/>
     <w:uiPriority w:val="39"/>
     <w:rsid w:val="0058448C"/>
     <w:tblPr>
-      <w:tblInd w:w="0" w:type="dxa"/>
       <w:tblBorders>
         <w:top w:val="single" w:sz="4" w:space="0" w:color="auto"/>
         <w:left w:val="single" w:sz="4" w:space="0" w:color="auto"/>
@@ -6378,12 +8120,6 @@
         <w:insideH w:val="single" w:sz="4" w:space="0" w:color="auto"/>
         <w:insideV w:val="single" w:sz="4" w:space="0" w:color="auto"/>
       </w:tblBorders>
-      <w:tblCellMar>
-        <w:top w:w="0" w:type="dxa"/>
-        <w:left w:w="108" w:type="dxa"/>
-        <w:bottom w:w="0" w:type="dxa"/>
-        <w:right w:w="108" w:type="dxa"/>
-      </w:tblCellMar>
     </w:tblPr>
   </w:style>
 </w:styles>

</xml_diff>